<commit_message>
Started updating the calculations... not done !!! Noorin
</commit_message>
<xml_diff>
--- a/Extras/sql/Design Doc(data sizes)v0.1.docx
+++ b/Extras/sql/Design Doc(data sizes)v0.1.docx
@@ -278,12 +278,6 @@
                 <w:rFonts w:ascii="Times New Roman" w:hAnsi="Times New Roman" w:cs="Times New Roman"/>
               </w:rPr>
             </w:pPr>
-            <w:r>
-              <w:rPr>
-                <w:rFonts w:ascii="Times New Roman" w:hAnsi="Times New Roman" w:cs="Times New Roman"/>
-              </w:rPr>
-              <w:t>245</w:t>
-            </w:r>
           </w:p>
         </w:tc>
       </w:tr>
@@ -292,11 +286,14 @@
           <w:tcPr>
             <w:tcW w:w="1818" w:type="dxa"/>
             <w:vMerge/>
-          </w:tcPr>
-          <w:p>
-            <w:pPr>
-              <w:rPr>
-                <w:rFonts w:ascii="Times New Roman" w:hAnsi="Times New Roman" w:cs="Times New Roman"/>
+            <w:vAlign w:val="center"/>
+          </w:tcPr>
+          <w:p>
+            <w:pPr>
+              <w:jc w:val="center"/>
+              <w:rPr>
+                <w:rFonts w:ascii="Times New Roman" w:hAnsi="Times New Roman" w:cs="Times New Roman"/>
+                <w:b/>
               </w:rPr>
             </w:pPr>
           </w:p>
@@ -315,7 +312,7 @@
               <w:rPr>
                 <w:rFonts w:ascii="Times New Roman" w:hAnsi="Times New Roman" w:cs="Times New Roman"/>
               </w:rPr>
-              <w:t>givenName</w:t>
+              <w:t>supervisorID</w:t>
             </w:r>
           </w:p>
         </w:tc>
@@ -333,13 +330,7 @@
               <w:rPr>
                 <w:rFonts w:ascii="Times New Roman" w:hAnsi="Times New Roman" w:cs="Times New Roman"/>
               </w:rPr>
-              <w:t>VARCHAR(7</w:t>
-            </w:r>
-            <w:r>
-              <w:rPr>
-                <w:rFonts w:ascii="Times New Roman" w:hAnsi="Times New Roman" w:cs="Times New Roman"/>
-              </w:rPr>
-              <w:t>0)</w:t>
+              <w:t>INT</w:t>
             </w:r>
           </w:p>
         </w:tc>
@@ -357,13 +348,7 @@
               <w:rPr>
                 <w:rFonts w:ascii="Times New Roman" w:hAnsi="Times New Roman" w:cs="Times New Roman"/>
               </w:rPr>
-              <w:t>7</w:t>
-            </w:r>
-            <w:r>
-              <w:rPr>
-                <w:rFonts w:ascii="Times New Roman" w:hAnsi="Times New Roman" w:cs="Times New Roman"/>
-              </w:rPr>
-              <w:t xml:space="preserve">2 </w:t>
+              <w:t>4</w:t>
             </w:r>
           </w:p>
         </w:tc>
@@ -371,9 +356,11 @@
           <w:tcPr>
             <w:tcW w:w="1550" w:type="dxa"/>
             <w:vMerge/>
-          </w:tcPr>
-          <w:p>
-            <w:pPr>
+            <w:vAlign w:val="center"/>
+          </w:tcPr>
+          <w:p>
+            <w:pPr>
+              <w:jc w:val="center"/>
               <w:rPr>
                 <w:rFonts w:ascii="Times New Roman" w:hAnsi="Times New Roman" w:cs="Times New Roman"/>
               </w:rPr>
@@ -409,13 +396,7 @@
               <w:rPr>
                 <w:rFonts w:ascii="Times New Roman" w:hAnsi="Times New Roman" w:cs="Times New Roman"/>
               </w:rPr>
-              <w:t>family</w:t>
-            </w:r>
-            <w:r>
-              <w:rPr>
-                <w:rFonts w:ascii="Times New Roman" w:hAnsi="Times New Roman" w:cs="Times New Roman"/>
-              </w:rPr>
-              <w:t>Name</w:t>
+              <w:t>givenName</w:t>
             </w:r>
           </w:p>
         </w:tc>
@@ -509,7 +490,13 @@
               <w:rPr>
                 <w:rFonts w:ascii="Times New Roman" w:hAnsi="Times New Roman" w:cs="Times New Roman"/>
               </w:rPr>
-              <w:t>username</w:t>
+              <w:t>family</w:t>
+            </w:r>
+            <w:r>
+              <w:rPr>
+                <w:rFonts w:ascii="Times New Roman" w:hAnsi="Times New Roman" w:cs="Times New Roman"/>
+              </w:rPr>
+              <w:t>Name</w:t>
             </w:r>
           </w:p>
         </w:tc>
@@ -527,7 +514,13 @@
               <w:rPr>
                 <w:rFonts w:ascii="Times New Roman" w:hAnsi="Times New Roman" w:cs="Times New Roman"/>
               </w:rPr>
-              <w:t>VARCHAR(20)</w:t>
+              <w:t>VARCHAR(7</w:t>
+            </w:r>
+            <w:r>
+              <w:rPr>
+                <w:rFonts w:ascii="Times New Roman" w:hAnsi="Times New Roman" w:cs="Times New Roman"/>
+              </w:rPr>
+              <w:t>0)</w:t>
             </w:r>
           </w:p>
         </w:tc>
@@ -545,7 +538,13 @@
               <w:rPr>
                 <w:rFonts w:ascii="Times New Roman" w:hAnsi="Times New Roman" w:cs="Times New Roman"/>
               </w:rPr>
-              <w:t xml:space="preserve">22 </w:t>
+              <w:t>7</w:t>
+            </w:r>
+            <w:r>
+              <w:rPr>
+                <w:rFonts w:ascii="Times New Roman" w:hAnsi="Times New Roman" w:cs="Times New Roman"/>
+              </w:rPr>
+              <w:t xml:space="preserve">2 </w:t>
             </w:r>
           </w:p>
         </w:tc>
@@ -591,6 +590,264 @@
               <w:rPr>
                 <w:rFonts w:ascii="Times New Roman" w:hAnsi="Times New Roman" w:cs="Times New Roman"/>
               </w:rPr>
+              <w:t>birthDate</w:t>
+            </w:r>
+          </w:p>
+        </w:tc>
+        <w:tc>
+          <w:tcPr>
+            <w:tcW w:w="1890" w:type="dxa"/>
+          </w:tcPr>
+          <w:p>
+            <w:pPr>
+              <w:rPr>
+                <w:rFonts w:ascii="Times New Roman" w:hAnsi="Times New Roman" w:cs="Times New Roman"/>
+              </w:rPr>
+            </w:pPr>
+            <w:r>
+              <w:rPr>
+                <w:rFonts w:ascii="Times New Roman" w:hAnsi="Times New Roman" w:cs="Times New Roman"/>
+              </w:rPr>
+              <w:t>DATE</w:t>
+            </w:r>
+          </w:p>
+        </w:tc>
+        <w:tc>
+          <w:tcPr>
+            <w:tcW w:w="1798" w:type="dxa"/>
+          </w:tcPr>
+          <w:p>
+            <w:pPr>
+              <w:rPr>
+                <w:rFonts w:ascii="Times New Roman" w:hAnsi="Times New Roman" w:cs="Times New Roman"/>
+              </w:rPr>
+            </w:pPr>
+            <w:r>
+              <w:rPr>
+                <w:rFonts w:ascii="Times New Roman" w:hAnsi="Times New Roman" w:cs="Times New Roman"/>
+              </w:rPr>
+              <w:t>3</w:t>
+            </w:r>
+          </w:p>
+        </w:tc>
+        <w:tc>
+          <w:tcPr>
+            <w:tcW w:w="1550" w:type="dxa"/>
+            <w:vMerge/>
+          </w:tcPr>
+          <w:p>
+            <w:pPr>
+              <w:rPr>
+                <w:rFonts w:ascii="Times New Roman" w:hAnsi="Times New Roman" w:cs="Times New Roman"/>
+              </w:rPr>
+            </w:pPr>
+          </w:p>
+        </w:tc>
+      </w:tr>
+      <w:tr>
+        <w:tc>
+          <w:tcPr>
+            <w:tcW w:w="1818" w:type="dxa"/>
+            <w:vMerge/>
+          </w:tcPr>
+          <w:p>
+            <w:pPr>
+              <w:rPr>
+                <w:rFonts w:ascii="Times New Roman" w:hAnsi="Times New Roman" w:cs="Times New Roman"/>
+              </w:rPr>
+            </w:pPr>
+          </w:p>
+        </w:tc>
+        <w:tc>
+          <w:tcPr>
+            <w:tcW w:w="2520" w:type="dxa"/>
+          </w:tcPr>
+          <w:p>
+            <w:pPr>
+              <w:rPr>
+                <w:rFonts w:ascii="Times New Roman" w:hAnsi="Times New Roman" w:cs="Times New Roman"/>
+              </w:rPr>
+            </w:pPr>
+            <w:r>
+              <w:rPr>
+                <w:rFonts w:ascii="Times New Roman" w:hAnsi="Times New Roman" w:cs="Times New Roman"/>
+              </w:rPr>
+              <w:t>email</w:t>
+            </w:r>
+          </w:p>
+        </w:tc>
+        <w:tc>
+          <w:tcPr>
+            <w:tcW w:w="1890" w:type="dxa"/>
+          </w:tcPr>
+          <w:p>
+            <w:pPr>
+              <w:rPr>
+                <w:rFonts w:ascii="Times New Roman" w:hAnsi="Times New Roman" w:cs="Times New Roman"/>
+              </w:rPr>
+            </w:pPr>
+            <w:r>
+              <w:rPr>
+                <w:rFonts w:ascii="Times New Roman" w:hAnsi="Times New Roman" w:cs="Times New Roman"/>
+              </w:rPr>
+              <w:t>VARCHAR(</w:t>
+            </w:r>
+            <w:r>
+              <w:rPr>
+                <w:rFonts w:ascii="Times New Roman" w:hAnsi="Times New Roman" w:cs="Times New Roman"/>
+              </w:rPr>
+              <w:t>50</w:t>
+            </w:r>
+            <w:r>
+              <w:rPr>
+                <w:rFonts w:ascii="Times New Roman" w:hAnsi="Times New Roman" w:cs="Times New Roman"/>
+              </w:rPr>
+              <w:t>)</w:t>
+            </w:r>
+          </w:p>
+        </w:tc>
+        <w:tc>
+          <w:tcPr>
+            <w:tcW w:w="1798" w:type="dxa"/>
+          </w:tcPr>
+          <w:p>
+            <w:pPr>
+              <w:rPr>
+                <w:rFonts w:ascii="Times New Roman" w:hAnsi="Times New Roman" w:cs="Times New Roman"/>
+              </w:rPr>
+            </w:pPr>
+            <w:r>
+              <w:rPr>
+                <w:rFonts w:ascii="Times New Roman" w:hAnsi="Times New Roman" w:cs="Times New Roman"/>
+              </w:rPr>
+              <w:t xml:space="preserve">52 </w:t>
+            </w:r>
+          </w:p>
+        </w:tc>
+        <w:tc>
+          <w:tcPr>
+            <w:tcW w:w="1550" w:type="dxa"/>
+            <w:vMerge/>
+          </w:tcPr>
+          <w:p>
+            <w:pPr>
+              <w:rPr>
+                <w:rFonts w:ascii="Times New Roman" w:hAnsi="Times New Roman" w:cs="Times New Roman"/>
+              </w:rPr>
+            </w:pPr>
+          </w:p>
+        </w:tc>
+      </w:tr>
+      <w:tr>
+        <w:tc>
+          <w:tcPr>
+            <w:tcW w:w="1818" w:type="dxa"/>
+            <w:vMerge/>
+          </w:tcPr>
+          <w:p>
+            <w:pPr>
+              <w:rPr>
+                <w:rFonts w:ascii="Times New Roman" w:hAnsi="Times New Roman" w:cs="Times New Roman"/>
+              </w:rPr>
+            </w:pPr>
+          </w:p>
+        </w:tc>
+        <w:tc>
+          <w:tcPr>
+            <w:tcW w:w="2520" w:type="dxa"/>
+          </w:tcPr>
+          <w:p>
+            <w:pPr>
+              <w:rPr>
+                <w:rFonts w:ascii="Times New Roman" w:hAnsi="Times New Roman" w:cs="Times New Roman"/>
+              </w:rPr>
+            </w:pPr>
+            <w:r>
+              <w:rPr>
+                <w:rFonts w:ascii="Times New Roman" w:hAnsi="Times New Roman" w:cs="Times New Roman"/>
+              </w:rPr>
+              <w:t>username</w:t>
+            </w:r>
+          </w:p>
+        </w:tc>
+        <w:tc>
+          <w:tcPr>
+            <w:tcW w:w="1890" w:type="dxa"/>
+          </w:tcPr>
+          <w:p>
+            <w:pPr>
+              <w:rPr>
+                <w:rFonts w:ascii="Times New Roman" w:hAnsi="Times New Roman" w:cs="Times New Roman"/>
+              </w:rPr>
+            </w:pPr>
+            <w:r>
+              <w:rPr>
+                <w:rFonts w:ascii="Times New Roman" w:hAnsi="Times New Roman" w:cs="Times New Roman"/>
+              </w:rPr>
+              <w:t>VARCHAR(20)</w:t>
+            </w:r>
+          </w:p>
+        </w:tc>
+        <w:tc>
+          <w:tcPr>
+            <w:tcW w:w="1798" w:type="dxa"/>
+          </w:tcPr>
+          <w:p>
+            <w:pPr>
+              <w:rPr>
+                <w:rFonts w:ascii="Times New Roman" w:hAnsi="Times New Roman" w:cs="Times New Roman"/>
+              </w:rPr>
+            </w:pPr>
+            <w:r>
+              <w:rPr>
+                <w:rFonts w:ascii="Times New Roman" w:hAnsi="Times New Roman" w:cs="Times New Roman"/>
+              </w:rPr>
+              <w:t xml:space="preserve">22 </w:t>
+            </w:r>
+          </w:p>
+        </w:tc>
+        <w:tc>
+          <w:tcPr>
+            <w:tcW w:w="1550" w:type="dxa"/>
+            <w:vMerge/>
+          </w:tcPr>
+          <w:p>
+            <w:pPr>
+              <w:rPr>
+                <w:rFonts w:ascii="Times New Roman" w:hAnsi="Times New Roman" w:cs="Times New Roman"/>
+              </w:rPr>
+            </w:pPr>
+          </w:p>
+        </w:tc>
+      </w:tr>
+      <w:tr>
+        <w:tc>
+          <w:tcPr>
+            <w:tcW w:w="1818" w:type="dxa"/>
+            <w:vMerge/>
+          </w:tcPr>
+          <w:p>
+            <w:pPr>
+              <w:rPr>
+                <w:rFonts w:ascii="Times New Roman" w:hAnsi="Times New Roman" w:cs="Times New Roman"/>
+              </w:rPr>
+            </w:pPr>
+          </w:p>
+        </w:tc>
+        <w:tc>
+          <w:tcPr>
+            <w:tcW w:w="2520" w:type="dxa"/>
+          </w:tcPr>
+          <w:p>
+            <w:pPr>
+              <w:rPr>
+                <w:rFonts w:ascii="Times New Roman" w:hAnsi="Times New Roman" w:cs="Times New Roman"/>
+              </w:rPr>
+            </w:pPr>
+            <w:r>
+              <w:rPr>
+                <w:rFonts w:ascii="Times New Roman" w:hAnsi="Times New Roman" w:cs="Times New Roman"/>
+              </w:rPr>
               <w:t>password</w:t>
             </w:r>
           </w:p>
@@ -630,6 +887,182 @@
                 <w:szCs w:val="24"/>
               </w:rPr>
               <w:t xml:space="preserve">10 </w:t>
+            </w:r>
+          </w:p>
+        </w:tc>
+        <w:tc>
+          <w:tcPr>
+            <w:tcW w:w="1550" w:type="dxa"/>
+            <w:vMerge/>
+          </w:tcPr>
+          <w:p>
+            <w:pPr>
+              <w:rPr>
+                <w:rFonts w:ascii="Times New Roman" w:hAnsi="Times New Roman" w:cs="Times New Roman"/>
+                <w:sz w:val="24"/>
+                <w:szCs w:val="24"/>
+              </w:rPr>
+            </w:pPr>
+          </w:p>
+        </w:tc>
+      </w:tr>
+      <w:tr>
+        <w:tc>
+          <w:tcPr>
+            <w:tcW w:w="1818" w:type="dxa"/>
+            <w:vMerge/>
+          </w:tcPr>
+          <w:p>
+            <w:pPr>
+              <w:rPr>
+                <w:rFonts w:ascii="Times New Roman" w:hAnsi="Times New Roman" w:cs="Times New Roman"/>
+              </w:rPr>
+            </w:pPr>
+          </w:p>
+        </w:tc>
+        <w:tc>
+          <w:tcPr>
+            <w:tcW w:w="2520" w:type="dxa"/>
+          </w:tcPr>
+          <w:p>
+            <w:pPr>
+              <w:rPr>
+                <w:rFonts w:ascii="Times New Roman" w:hAnsi="Times New Roman" w:cs="Times New Roman"/>
+              </w:rPr>
+            </w:pPr>
+            <w:r>
+              <w:rPr>
+                <w:rFonts w:ascii="Times New Roman" w:hAnsi="Times New Roman" w:cs="Times New Roman"/>
+              </w:rPr>
+              <w:t>prefPosition</w:t>
+            </w:r>
+          </w:p>
+        </w:tc>
+        <w:tc>
+          <w:tcPr>
+            <w:tcW w:w="1890" w:type="dxa"/>
+          </w:tcPr>
+          <w:p>
+            <w:pPr>
+              <w:rPr>
+                <w:rFonts w:ascii="Times New Roman" w:hAnsi="Times New Roman" w:cs="Times New Roman"/>
+              </w:rPr>
+            </w:pPr>
+            <w:r>
+              <w:rPr>
+                <w:rFonts w:ascii="Times New Roman" w:hAnsi="Times New Roman" w:cs="Times New Roman"/>
+              </w:rPr>
+              <w:t>VARCHAR(45)</w:t>
+            </w:r>
+          </w:p>
+        </w:tc>
+        <w:tc>
+          <w:tcPr>
+            <w:tcW w:w="1798" w:type="dxa"/>
+          </w:tcPr>
+          <w:p>
+            <w:pPr>
+              <w:rPr>
+                <w:rFonts w:ascii="Times New Roman" w:hAnsi="Times New Roman" w:cs="Times New Roman"/>
+                <w:sz w:val="24"/>
+                <w:szCs w:val="24"/>
+              </w:rPr>
+            </w:pPr>
+            <w:r>
+              <w:rPr>
+                <w:rFonts w:ascii="Times New Roman" w:hAnsi="Times New Roman" w:cs="Times New Roman"/>
+                <w:sz w:val="24"/>
+                <w:szCs w:val="24"/>
+              </w:rPr>
+              <w:t>47</w:t>
+            </w:r>
+          </w:p>
+        </w:tc>
+        <w:tc>
+          <w:tcPr>
+            <w:tcW w:w="1550" w:type="dxa"/>
+            <w:vMerge/>
+          </w:tcPr>
+          <w:p>
+            <w:pPr>
+              <w:rPr>
+                <w:rFonts w:ascii="Times New Roman" w:hAnsi="Times New Roman" w:cs="Times New Roman"/>
+                <w:sz w:val="24"/>
+                <w:szCs w:val="24"/>
+              </w:rPr>
+            </w:pPr>
+          </w:p>
+        </w:tc>
+      </w:tr>
+      <w:tr>
+        <w:tc>
+          <w:tcPr>
+            <w:tcW w:w="1818" w:type="dxa"/>
+            <w:vMerge/>
+          </w:tcPr>
+          <w:p>
+            <w:pPr>
+              <w:rPr>
+                <w:rFonts w:ascii="Times New Roman" w:hAnsi="Times New Roman" w:cs="Times New Roman"/>
+              </w:rPr>
+            </w:pPr>
+          </w:p>
+        </w:tc>
+        <w:tc>
+          <w:tcPr>
+            <w:tcW w:w="2520" w:type="dxa"/>
+          </w:tcPr>
+          <w:p>
+            <w:pPr>
+              <w:rPr>
+                <w:rFonts w:ascii="Times New Roman" w:hAnsi="Times New Roman" w:cs="Times New Roman"/>
+              </w:rPr>
+            </w:pPr>
+            <w:r>
+              <w:rPr>
+                <w:rFonts w:ascii="Times New Roman" w:hAnsi="Times New Roman" w:cs="Times New Roman"/>
+              </w:rPr>
+              <w:t>prefLocation</w:t>
+            </w:r>
+          </w:p>
+        </w:tc>
+        <w:tc>
+          <w:tcPr>
+            <w:tcW w:w="1890" w:type="dxa"/>
+          </w:tcPr>
+          <w:p>
+            <w:pPr>
+              <w:rPr>
+                <w:rFonts w:ascii="Times New Roman" w:hAnsi="Times New Roman" w:cs="Times New Roman"/>
+              </w:rPr>
+            </w:pPr>
+            <w:r>
+              <w:rPr>
+                <w:rFonts w:ascii="Times New Roman" w:hAnsi="Times New Roman" w:cs="Times New Roman"/>
+              </w:rPr>
+              <w:t>VARCHAR(45)</w:t>
+            </w:r>
+          </w:p>
+        </w:tc>
+        <w:tc>
+          <w:tcPr>
+            <w:tcW w:w="1798" w:type="dxa"/>
+          </w:tcPr>
+          <w:p>
+            <w:pPr>
+              <w:rPr>
+                <w:rFonts w:ascii="Times New Roman" w:hAnsi="Times New Roman" w:cs="Times New Roman"/>
+                <w:sz w:val="24"/>
+                <w:szCs w:val="24"/>
+              </w:rPr>
+            </w:pPr>
+            <w:r>
+              <w:rPr>
+                <w:rFonts w:ascii="Times New Roman" w:hAnsi="Times New Roman" w:cs="Times New Roman"/>
+                <w:sz w:val="24"/>
+                <w:szCs w:val="24"/>
+              </w:rPr>
+              <w:t>47</w:t>
             </w:r>
           </w:p>
         </w:tc>
@@ -680,7 +1113,7 @@
               <w:rPr>
                 <w:rFonts w:ascii="Times New Roman" w:hAnsi="Times New Roman" w:cs="Times New Roman"/>
               </w:rPr>
-              <w:t>active</w:t>
+              <w:t>plevel</w:t>
             </w:r>
           </w:p>
         </w:tc>
@@ -698,7 +1131,7 @@
               <w:rPr>
                 <w:rFonts w:ascii="Times New Roman" w:hAnsi="Times New Roman" w:cs="Times New Roman"/>
               </w:rPr>
-              <w:t>BOOLEAN</w:t>
+              <w:t>INT</w:t>
             </w:r>
           </w:p>
         </w:tc>
@@ -716,7 +1149,7 @@
               <w:rPr>
                 <w:rFonts w:ascii="Times New Roman" w:hAnsi="Times New Roman" w:cs="Times New Roman"/>
               </w:rPr>
-              <w:t xml:space="preserve">1 </w:t>
+              <w:t xml:space="preserve">4 </w:t>
             </w:r>
           </w:p>
         </w:tc>
@@ -735,6 +1168,9 @@
         </w:tc>
       </w:tr>
       <w:tr>
+        <w:trPr>
+          <w:trHeight w:val="215"/>
+        </w:trPr>
         <w:tc>
           <w:tcPr>
             <w:tcW w:w="1818" w:type="dxa"/>
@@ -762,7 +1198,7 @@
               <w:rPr>
                 <w:rFonts w:ascii="Times New Roman" w:hAnsi="Times New Roman" w:cs="Times New Roman"/>
               </w:rPr>
-              <w:t>email</w:t>
+              <w:t>active</w:t>
             </w:r>
           </w:p>
         </w:tc>
@@ -780,19 +1216,7 @@
               <w:rPr>
                 <w:rFonts w:ascii="Times New Roman" w:hAnsi="Times New Roman" w:cs="Times New Roman"/>
               </w:rPr>
-              <w:t>VARCHAR(</w:t>
-            </w:r>
-            <w:r>
-              <w:rPr>
-                <w:rFonts w:ascii="Times New Roman" w:hAnsi="Times New Roman" w:cs="Times New Roman"/>
-              </w:rPr>
-              <w:t>50</w:t>
-            </w:r>
-            <w:r>
-              <w:rPr>
-                <w:rFonts w:ascii="Times New Roman" w:hAnsi="Times New Roman" w:cs="Times New Roman"/>
-              </w:rPr>
-              <w:t>)</w:t>
+              <w:t>BOOLEAN</w:t>
             </w:r>
           </w:p>
         </w:tc>
@@ -810,259 +1234,7 @@
               <w:rPr>
                 <w:rFonts w:ascii="Times New Roman" w:hAnsi="Times New Roman" w:cs="Times New Roman"/>
               </w:rPr>
-              <w:t xml:space="preserve">52 </w:t>
-            </w:r>
-          </w:p>
-        </w:tc>
-        <w:tc>
-          <w:tcPr>
-            <w:tcW w:w="1550" w:type="dxa"/>
-            <w:vMerge/>
-          </w:tcPr>
-          <w:p>
-            <w:pPr>
-              <w:rPr>
-                <w:rFonts w:ascii="Times New Roman" w:hAnsi="Times New Roman" w:cs="Times New Roman"/>
-              </w:rPr>
-            </w:pPr>
-          </w:p>
-        </w:tc>
-      </w:tr>
-      <w:tr>
-        <w:tc>
-          <w:tcPr>
-            <w:tcW w:w="1818" w:type="dxa"/>
-            <w:vMerge/>
-          </w:tcPr>
-          <w:p>
-            <w:pPr>
-              <w:rPr>
-                <w:rFonts w:ascii="Times New Roman" w:hAnsi="Times New Roman" w:cs="Times New Roman"/>
-              </w:rPr>
-            </w:pPr>
-          </w:p>
-        </w:tc>
-        <w:tc>
-          <w:tcPr>
-            <w:tcW w:w="2520" w:type="dxa"/>
-          </w:tcPr>
-          <w:p>
-            <w:pPr>
-              <w:rPr>
-                <w:rFonts w:ascii="Times New Roman" w:hAnsi="Times New Roman" w:cs="Times New Roman"/>
-              </w:rPr>
-            </w:pPr>
-            <w:r>
-              <w:rPr>
-                <w:rFonts w:ascii="Times New Roman" w:hAnsi="Times New Roman" w:cs="Times New Roman"/>
-              </w:rPr>
-              <w:t>jobTypeID</w:t>
-            </w:r>
-          </w:p>
-        </w:tc>
-        <w:tc>
-          <w:tcPr>
-            <w:tcW w:w="1890" w:type="dxa"/>
-          </w:tcPr>
-          <w:p>
-            <w:pPr>
-              <w:rPr>
-                <w:rFonts w:ascii="Times New Roman" w:hAnsi="Times New Roman" w:cs="Times New Roman"/>
-              </w:rPr>
-            </w:pPr>
-            <w:r>
-              <w:rPr>
-                <w:rFonts w:ascii="Times New Roman" w:hAnsi="Times New Roman" w:cs="Times New Roman"/>
-              </w:rPr>
-              <w:t>INT</w:t>
-            </w:r>
-          </w:p>
-        </w:tc>
-        <w:tc>
-          <w:tcPr>
-            <w:tcW w:w="1798" w:type="dxa"/>
-          </w:tcPr>
-          <w:p>
-            <w:pPr>
-              <w:rPr>
-                <w:rFonts w:ascii="Times New Roman" w:hAnsi="Times New Roman" w:cs="Times New Roman"/>
-              </w:rPr>
-            </w:pPr>
-            <w:r>
-              <w:rPr>
-                <w:rFonts w:ascii="Times New Roman" w:hAnsi="Times New Roman" w:cs="Times New Roman"/>
-              </w:rPr>
-              <w:t xml:space="preserve">4 </w:t>
-            </w:r>
-          </w:p>
-        </w:tc>
-        <w:tc>
-          <w:tcPr>
-            <w:tcW w:w="1550" w:type="dxa"/>
-            <w:vMerge/>
-          </w:tcPr>
-          <w:p>
-            <w:pPr>
-              <w:rPr>
-                <w:rFonts w:ascii="Times New Roman" w:hAnsi="Times New Roman" w:cs="Times New Roman"/>
-              </w:rPr>
-            </w:pPr>
-          </w:p>
-        </w:tc>
-      </w:tr>
-      <w:tr>
-        <w:tc>
-          <w:tcPr>
-            <w:tcW w:w="1818" w:type="dxa"/>
-            <w:vMerge/>
-          </w:tcPr>
-          <w:p>
-            <w:pPr>
-              <w:rPr>
-                <w:rFonts w:ascii="Times New Roman" w:hAnsi="Times New Roman" w:cs="Times New Roman"/>
-              </w:rPr>
-            </w:pPr>
-          </w:p>
-        </w:tc>
-        <w:tc>
-          <w:tcPr>
-            <w:tcW w:w="2520" w:type="dxa"/>
-          </w:tcPr>
-          <w:p>
-            <w:pPr>
-              <w:rPr>
-                <w:rFonts w:ascii="Times New Roman" w:hAnsi="Times New Roman" w:cs="Times New Roman"/>
-              </w:rPr>
-            </w:pPr>
-            <w:r>
-              <w:rPr>
-                <w:rFonts w:ascii="Times New Roman" w:hAnsi="Times New Roman" w:cs="Times New Roman"/>
-              </w:rPr>
-              <w:t>w</w:t>
-            </w:r>
-            <w:r>
-              <w:rPr>
-                <w:rFonts w:ascii="Times New Roman" w:hAnsi="Times New Roman" w:cs="Times New Roman"/>
-              </w:rPr>
-              <w:t>kgpID</w:t>
-            </w:r>
-          </w:p>
-        </w:tc>
-        <w:tc>
-          <w:tcPr>
-            <w:tcW w:w="1890" w:type="dxa"/>
-          </w:tcPr>
-          <w:p>
-            <w:pPr>
-              <w:rPr>
-                <w:rFonts w:ascii="Times New Roman" w:hAnsi="Times New Roman" w:cs="Times New Roman"/>
-              </w:rPr>
-            </w:pPr>
-            <w:r>
-              <w:rPr>
-                <w:rFonts w:ascii="Times New Roman" w:hAnsi="Times New Roman" w:cs="Times New Roman"/>
-              </w:rPr>
-              <w:t>INT</w:t>
-            </w:r>
-          </w:p>
-        </w:tc>
-        <w:tc>
-          <w:tcPr>
-            <w:tcW w:w="1798" w:type="dxa"/>
-          </w:tcPr>
-          <w:p>
-            <w:pPr>
-              <w:rPr>
-                <w:rFonts w:ascii="Times New Roman" w:hAnsi="Times New Roman" w:cs="Times New Roman"/>
-              </w:rPr>
-            </w:pPr>
-            <w:r>
-              <w:rPr>
-                <w:rFonts w:ascii="Times New Roman" w:hAnsi="Times New Roman" w:cs="Times New Roman"/>
-              </w:rPr>
-              <w:t>4</w:t>
-            </w:r>
-          </w:p>
-        </w:tc>
-        <w:tc>
-          <w:tcPr>
-            <w:tcW w:w="1550" w:type="dxa"/>
-            <w:vMerge/>
-          </w:tcPr>
-          <w:p>
-            <w:pPr>
-              <w:rPr>
-                <w:rFonts w:ascii="Times New Roman" w:hAnsi="Times New Roman" w:cs="Times New Roman"/>
-              </w:rPr>
-            </w:pPr>
-          </w:p>
-        </w:tc>
-      </w:tr>
-      <w:tr>
-        <w:tc>
-          <w:tcPr>
-            <w:tcW w:w="1818" w:type="dxa"/>
-            <w:vMerge/>
-          </w:tcPr>
-          <w:p>
-            <w:pPr>
-              <w:rPr>
-                <w:rFonts w:ascii="Times New Roman" w:hAnsi="Times New Roman" w:cs="Times New Roman"/>
-              </w:rPr>
-            </w:pPr>
-          </w:p>
-        </w:tc>
-        <w:tc>
-          <w:tcPr>
-            <w:tcW w:w="2520" w:type="dxa"/>
-          </w:tcPr>
-          <w:p>
-            <w:pPr>
-              <w:rPr>
-                <w:rFonts w:ascii="Times New Roman" w:hAnsi="Times New Roman" w:cs="Times New Roman"/>
-              </w:rPr>
-            </w:pPr>
-            <w:r>
-              <w:rPr>
-                <w:rFonts w:ascii="Times New Roman" w:hAnsi="Times New Roman" w:cs="Times New Roman"/>
-              </w:rPr>
-              <w:t>plevel</w:t>
-            </w:r>
-          </w:p>
-        </w:tc>
-        <w:tc>
-          <w:tcPr>
-            <w:tcW w:w="1890" w:type="dxa"/>
-          </w:tcPr>
-          <w:p>
-            <w:pPr>
-              <w:rPr>
-                <w:rFonts w:ascii="Times New Roman" w:hAnsi="Times New Roman" w:cs="Times New Roman"/>
-              </w:rPr>
-            </w:pPr>
-            <w:r>
-              <w:rPr>
-                <w:rFonts w:ascii="Times New Roman" w:hAnsi="Times New Roman" w:cs="Times New Roman"/>
-              </w:rPr>
-              <w:t>INT</w:t>
-            </w:r>
-          </w:p>
-        </w:tc>
-        <w:tc>
-          <w:tcPr>
-            <w:tcW w:w="1798" w:type="dxa"/>
-          </w:tcPr>
-          <w:p>
-            <w:pPr>
-              <w:rPr>
-                <w:rFonts w:ascii="Times New Roman" w:hAnsi="Times New Roman" w:cs="Times New Roman"/>
-              </w:rPr>
-            </w:pPr>
-            <w:r>
-              <w:rPr>
-                <w:rFonts w:ascii="Times New Roman" w:hAnsi="Times New Roman" w:cs="Times New Roman"/>
-              </w:rPr>
-              <w:t xml:space="preserve">4 </w:t>
+              <w:t xml:space="preserve">1 </w:t>
             </w:r>
           </w:p>
         </w:tc>
@@ -1293,12 +1465,6 @@
                 <w:rFonts w:ascii="Times New Roman" w:hAnsi="Times New Roman" w:cs="Times New Roman"/>
               </w:rPr>
             </w:pPr>
-            <w:r>
-              <w:rPr>
-                <w:rFonts w:ascii="Times New Roman" w:hAnsi="Times New Roman" w:cs="Times New Roman"/>
-              </w:rPr>
-              <w:t>113</w:t>
-            </w:r>
           </w:p>
         </w:tc>
       </w:tr>
@@ -1331,7 +1497,13 @@
               <w:rPr>
                 <w:rFonts w:ascii="Times New Roman" w:hAnsi="Times New Roman" w:cs="Times New Roman"/>
               </w:rPr>
-              <w:t>activeDate</w:t>
+              <w:t>start</w:t>
+            </w:r>
+            <w:r>
+              <w:rPr>
+                <w:rFonts w:ascii="Times New Roman" w:hAnsi="Times New Roman" w:cs="Times New Roman"/>
+              </w:rPr>
+              <w:t>Date</w:t>
             </w:r>
           </w:p>
         </w:tc>
@@ -1451,89 +1623,6 @@
                 <w:rFonts w:ascii="Times New Roman" w:hAnsi="Times New Roman" w:cs="Times New Roman"/>
               </w:rPr>
               <w:t>3</w:t>
-            </w:r>
-          </w:p>
-        </w:tc>
-        <w:tc>
-          <w:tcPr>
-            <w:tcW w:w="1550" w:type="dxa"/>
-            <w:vMerge/>
-          </w:tcPr>
-          <w:p>
-            <w:pPr>
-              <w:rPr>
-                <w:rFonts w:ascii="Times New Roman" w:hAnsi="Times New Roman" w:cs="Times New Roman"/>
-              </w:rPr>
-            </w:pPr>
-          </w:p>
-        </w:tc>
-      </w:tr>
-      <w:tr>
-        <w:tc>
-          <w:tcPr>
-            <w:tcW w:w="1818" w:type="dxa"/>
-            <w:vMerge/>
-          </w:tcPr>
-          <w:p>
-            <w:pPr>
-              <w:rPr>
-                <w:rFonts w:ascii="Times New Roman" w:hAnsi="Times New Roman" w:cs="Times New Roman"/>
-                <w:b/>
-              </w:rPr>
-            </w:pPr>
-          </w:p>
-        </w:tc>
-        <w:tc>
-          <w:tcPr>
-            <w:tcW w:w="2520" w:type="dxa"/>
-          </w:tcPr>
-          <w:p>
-            <w:pPr>
-              <w:rPr>
-                <w:rFonts w:ascii="Times New Roman" w:hAnsi="Times New Roman" w:cs="Times New Roman"/>
-              </w:rPr>
-            </w:pPr>
-            <w:r>
-              <w:rPr>
-                <w:rFonts w:ascii="Times New Roman" w:hAnsi="Times New Roman" w:cs="Times New Roman"/>
-              </w:rPr>
-              <w:t>descreption</w:t>
-            </w:r>
-          </w:p>
-        </w:tc>
-        <w:tc>
-          <w:tcPr>
-            <w:tcW w:w="1890" w:type="dxa"/>
-          </w:tcPr>
-          <w:p>
-            <w:pPr>
-              <w:rPr>
-                <w:rFonts w:ascii="Times New Roman" w:hAnsi="Times New Roman" w:cs="Times New Roman"/>
-              </w:rPr>
-            </w:pPr>
-            <w:r>
-              <w:rPr>
-                <w:rFonts w:ascii="Times New Roman" w:hAnsi="Times New Roman" w:cs="Times New Roman"/>
-              </w:rPr>
-              <w:t>VARCHAR(100)</w:t>
-            </w:r>
-          </w:p>
-        </w:tc>
-        <w:tc>
-          <w:tcPr>
-            <w:tcW w:w="1798" w:type="dxa"/>
-          </w:tcPr>
-          <w:p>
-            <w:pPr>
-              <w:rPr>
-                <w:rFonts w:ascii="Times New Roman" w:hAnsi="Times New Roman" w:cs="Times New Roman"/>
-              </w:rPr>
-            </w:pPr>
-            <w:r>
-              <w:rPr>
-                <w:rFonts w:ascii="Times New Roman" w:hAnsi="Times New Roman" w:cs="Times New Roman"/>
-              </w:rPr>
-              <w:t xml:space="preserve">102 </w:t>
             </w:r>
           </w:p>
         </w:tc>
@@ -3955,7 +4044,14 @@
                 <w:rFonts w:ascii="Times New Roman" w:hAnsi="Times New Roman" w:cs="Times New Roman"/>
                 <w:b/>
               </w:rPr>
-              <w:t>Event</w:t>
+              <w:t>Work</w:t>
+            </w:r>
+            <w:r>
+              <w:rPr>
+                <w:rFonts w:ascii="Times New Roman" w:hAnsi="Times New Roman" w:cs="Times New Roman"/>
+                <w:b/>
+              </w:rPr>
+              <w:t>ingShift</w:t>
             </w:r>
           </w:p>
         </w:tc>
@@ -3982,7 +4078,14 @@
                 <w:rFonts w:ascii="Times New Roman" w:hAnsi="Times New Roman" w:cs="Times New Roman"/>
                 <w:b/>
               </w:rPr>
-              <w:t>eventID</w:t>
+              <w:t>work</w:t>
+            </w:r>
+            <w:r>
+              <w:rPr>
+                <w:rFonts w:ascii="Times New Roman" w:hAnsi="Times New Roman" w:cs="Times New Roman"/>
+                <w:b/>
+              </w:rPr>
+              <w:t>ShiftID</w:t>
             </w:r>
           </w:p>
         </w:tc>
@@ -4033,14 +4136,10 @@
               <w:jc w:val="center"/>
               <w:rPr>
                 <w:rFonts w:ascii="Times New Roman" w:hAnsi="Times New Roman" w:cs="Times New Roman"/>
-              </w:rPr>
-            </w:pPr>
-            <w:r>
-              <w:rPr>
-                <w:rFonts w:ascii="Times New Roman" w:hAnsi="Times New Roman" w:cs="Times New Roman"/>
-              </w:rPr>
-              <w:t>342</w:t>
-            </w:r>
+                <w:sz w:val="24"/>
+                <w:szCs w:val="24"/>
+              </w:rPr>
+            </w:pPr>
           </w:p>
         </w:tc>
       </w:tr>
@@ -4053,7 +4152,6 @@
           </w:tcPr>
           <w:p>
             <w:pPr>
-              <w:jc w:val="center"/>
               <w:rPr>
                 <w:rFonts w:ascii="Times New Roman" w:hAnsi="Times New Roman" w:cs="Times New Roman"/>
                 <w:b/>
@@ -4075,7 +4173,13 @@
               <w:rPr>
                 <w:rFonts w:ascii="Times New Roman" w:hAnsi="Times New Roman" w:cs="Times New Roman"/>
               </w:rPr>
-              <w:t>jobTypeID</w:t>
+              <w:t>schedule</w:t>
+            </w:r>
+            <w:r>
+              <w:rPr>
+                <w:rFonts w:ascii="Times New Roman" w:hAnsi="Times New Roman" w:cs="Times New Roman"/>
+              </w:rPr>
+              <w:t>ID</w:t>
             </w:r>
           </w:p>
         </w:tc>
@@ -4113,7 +4217,7 @@
                 <w:sz w:val="24"/>
                 <w:szCs w:val="24"/>
               </w:rPr>
-              <w:t>4</w:t>
+              <w:t xml:space="preserve">4 </w:t>
             </w:r>
           </w:p>
         </w:tc>
@@ -4164,13 +4268,7 @@
               <w:rPr>
                 <w:rFonts w:ascii="Times New Roman" w:hAnsi="Times New Roman" w:cs="Times New Roman"/>
               </w:rPr>
-              <w:t>wkg</w:t>
-            </w:r>
-            <w:r>
-              <w:rPr>
-                <w:rFonts w:ascii="Times New Roman" w:hAnsi="Times New Roman" w:cs="Times New Roman"/>
-              </w:rPr>
-              <w:t>pID</w:t>
+              <w:t>startTime</w:t>
             </w:r>
           </w:p>
         </w:tc>
@@ -4188,7 +4286,7 @@
               <w:rPr>
                 <w:rFonts w:ascii="Times New Roman" w:hAnsi="Times New Roman" w:cs="Times New Roman"/>
               </w:rPr>
-              <w:t>INT</w:t>
+              <w:t>TIME</w:t>
             </w:r>
           </w:p>
         </w:tc>
@@ -4203,27 +4301,25 @@
               </w:rPr>
             </w:pPr>
             <w:r>
+              <w:rPr>
+                <w:rFonts w:ascii="Times New Roman" w:hAnsi="Times New Roman" w:cs="Times New Roman"/>
+              </w:rPr>
+              <w:t>3</w:t>
+            </w:r>
+          </w:p>
+        </w:tc>
+        <w:tc>
+          <w:tcPr>
+            <w:tcW w:w="1446" w:type="dxa"/>
+            <w:vMerge/>
+          </w:tcPr>
+          <w:p>
+            <w:pPr>
               <w:rPr>
                 <w:rFonts w:ascii="Times New Roman" w:hAnsi="Times New Roman" w:cs="Times New Roman"/>
                 <w:sz w:val="24"/>
                 <w:szCs w:val="24"/>
               </w:rPr>
-              <w:t xml:space="preserve">4 </w:t>
-            </w:r>
-          </w:p>
-        </w:tc>
-        <w:tc>
-          <w:tcPr>
-            <w:tcW w:w="1446" w:type="dxa"/>
-            <w:vMerge/>
-          </w:tcPr>
-          <w:p>
-            <w:pPr>
-              <w:rPr>
-                <w:rFonts w:ascii="Times New Roman" w:hAnsi="Times New Roman" w:cs="Times New Roman"/>
-                <w:sz w:val="24"/>
-                <w:szCs w:val="24"/>
-              </w:rPr>
             </w:pPr>
           </w:p>
         </w:tc>
@@ -4259,13 +4355,7 @@
               <w:rPr>
                 <w:rFonts w:ascii="Times New Roman" w:hAnsi="Times New Roman" w:cs="Times New Roman"/>
               </w:rPr>
-              <w:t>start</w:t>
-            </w:r>
-            <w:r>
-              <w:rPr>
-                <w:rFonts w:ascii="Times New Roman" w:hAnsi="Times New Roman" w:cs="Times New Roman"/>
-              </w:rPr>
-              <w:t>Time</w:t>
+              <w:t>endTime</w:t>
             </w:r>
           </w:p>
         </w:tc>
@@ -4283,12 +4373,6 @@
               <w:rPr>
                 <w:rFonts w:ascii="Times New Roman" w:hAnsi="Times New Roman" w:cs="Times New Roman"/>
               </w:rPr>
-              <w:t>DATE</w:t>
-            </w:r>
-            <w:r>
-              <w:rPr>
-                <w:rFonts w:ascii="Times New Roman" w:hAnsi="Times New Roman" w:cs="Times New Roman"/>
-              </w:rPr>
               <w:t>TIME</w:t>
             </w:r>
           </w:p>
@@ -4306,293 +4390,8 @@
             <w:r>
               <w:rPr>
                 <w:rFonts w:ascii="Times New Roman" w:hAnsi="Times New Roman" w:cs="Times New Roman"/>
-                <w:sz w:val="24"/>
-                <w:szCs w:val="24"/>
-              </w:rPr>
-              <w:t xml:space="preserve">3 </w:t>
-            </w:r>
-          </w:p>
-        </w:tc>
-        <w:tc>
-          <w:tcPr>
-            <w:tcW w:w="1446" w:type="dxa"/>
-            <w:vMerge/>
-          </w:tcPr>
-          <w:p>
-            <w:pPr>
-              <w:rPr>
-                <w:rFonts w:ascii="Times New Roman" w:hAnsi="Times New Roman" w:cs="Times New Roman"/>
-                <w:sz w:val="24"/>
-                <w:szCs w:val="24"/>
-              </w:rPr>
-            </w:pPr>
-          </w:p>
-        </w:tc>
-      </w:tr>
-      <w:tr>
-        <w:tc>
-          <w:tcPr>
-            <w:tcW w:w="2123" w:type="dxa"/>
-            <w:vMerge/>
-            <w:vAlign w:val="center"/>
-          </w:tcPr>
-          <w:p>
-            <w:pPr>
-              <w:jc w:val="center"/>
-              <w:rPr>
-                <w:rFonts w:ascii="Times New Roman" w:hAnsi="Times New Roman" w:cs="Times New Roman"/>
-                <w:b/>
-              </w:rPr>
-            </w:pPr>
-          </w:p>
-        </w:tc>
-        <w:tc>
-          <w:tcPr>
-            <w:tcW w:w="2407" w:type="dxa"/>
-          </w:tcPr>
-          <w:p>
-            <w:pPr>
-              <w:rPr>
-                <w:rFonts w:ascii="Times New Roman" w:hAnsi="Times New Roman" w:cs="Times New Roman"/>
-              </w:rPr>
-            </w:pPr>
-            <w:r>
-              <w:rPr>
-                <w:rFonts w:ascii="Times New Roman" w:hAnsi="Times New Roman" w:cs="Times New Roman"/>
-              </w:rPr>
-              <w:t>end</w:t>
-            </w:r>
-            <w:r>
-              <w:rPr>
-                <w:rFonts w:ascii="Times New Roman" w:hAnsi="Times New Roman" w:cs="Times New Roman"/>
-              </w:rPr>
-              <w:t>Time</w:t>
-            </w:r>
-          </w:p>
-        </w:tc>
-        <w:tc>
-          <w:tcPr>
-            <w:tcW w:w="1875" w:type="dxa"/>
-          </w:tcPr>
-          <w:p>
-            <w:pPr>
-              <w:rPr>
-                <w:rFonts w:ascii="Times New Roman" w:hAnsi="Times New Roman" w:cs="Times New Roman"/>
-              </w:rPr>
-            </w:pPr>
-            <w:r>
-              <w:rPr>
-                <w:rFonts w:ascii="Times New Roman" w:hAnsi="Times New Roman" w:cs="Times New Roman"/>
-              </w:rPr>
-              <w:t>DATE</w:t>
-            </w:r>
-            <w:r>
-              <w:rPr>
-                <w:rFonts w:ascii="Times New Roman" w:hAnsi="Times New Roman" w:cs="Times New Roman"/>
-              </w:rPr>
-              <w:t>TIME</w:t>
-            </w:r>
-          </w:p>
-        </w:tc>
-        <w:tc>
-          <w:tcPr>
-            <w:tcW w:w="1725" w:type="dxa"/>
-          </w:tcPr>
-          <w:p>
-            <w:pPr>
-              <w:rPr>
-                <w:rFonts w:ascii="Times New Roman" w:hAnsi="Times New Roman" w:cs="Times New Roman"/>
-              </w:rPr>
-            </w:pPr>
-            <w:r>
-              <w:rPr>
-                <w:rFonts w:ascii="Times New Roman" w:hAnsi="Times New Roman" w:cs="Times New Roman"/>
-                <w:sz w:val="24"/>
-                <w:szCs w:val="24"/>
-              </w:rPr>
-              <w:t xml:space="preserve">3 </w:t>
-            </w:r>
-          </w:p>
-        </w:tc>
-        <w:tc>
-          <w:tcPr>
-            <w:tcW w:w="1446" w:type="dxa"/>
-            <w:vMerge/>
-          </w:tcPr>
-          <w:p>
-            <w:pPr>
-              <w:rPr>
-                <w:rFonts w:ascii="Times New Roman" w:hAnsi="Times New Roman" w:cs="Times New Roman"/>
-                <w:sz w:val="24"/>
-                <w:szCs w:val="24"/>
-              </w:rPr>
-            </w:pPr>
-          </w:p>
-        </w:tc>
-      </w:tr>
-      <w:tr>
-        <w:tc>
-          <w:tcPr>
-            <w:tcW w:w="2123" w:type="dxa"/>
-            <w:vMerge/>
-            <w:vAlign w:val="center"/>
-          </w:tcPr>
-          <w:p>
-            <w:pPr>
-              <w:jc w:val="center"/>
-              <w:rPr>
-                <w:rFonts w:ascii="Times New Roman" w:hAnsi="Times New Roman" w:cs="Times New Roman"/>
-                <w:b/>
-              </w:rPr>
-            </w:pPr>
-          </w:p>
-        </w:tc>
-        <w:tc>
-          <w:tcPr>
-            <w:tcW w:w="2407" w:type="dxa"/>
-          </w:tcPr>
-          <w:p>
-            <w:pPr>
-              <w:rPr>
-                <w:rFonts w:ascii="Times New Roman" w:hAnsi="Times New Roman" w:cs="Times New Roman"/>
-              </w:rPr>
-            </w:pPr>
-            <w:r>
-              <w:rPr>
-                <w:rFonts w:ascii="Times New Roman" w:hAnsi="Times New Roman" w:cs="Times New Roman"/>
-              </w:rPr>
-              <w:t>name</w:t>
-            </w:r>
-          </w:p>
-        </w:tc>
-        <w:tc>
-          <w:tcPr>
-            <w:tcW w:w="1875" w:type="dxa"/>
-          </w:tcPr>
-          <w:p>
-            <w:pPr>
-              <w:rPr>
-                <w:rFonts w:ascii="Times New Roman" w:hAnsi="Times New Roman" w:cs="Times New Roman"/>
-              </w:rPr>
-            </w:pPr>
-            <w:r>
-              <w:rPr>
-                <w:rFonts w:ascii="Times New Roman" w:hAnsi="Times New Roman" w:cs="Times New Roman"/>
-              </w:rPr>
-              <w:t>VARCHAR(20)</w:t>
-            </w:r>
-          </w:p>
-        </w:tc>
-        <w:tc>
-          <w:tcPr>
-            <w:tcW w:w="1725" w:type="dxa"/>
-          </w:tcPr>
-          <w:p>
-            <w:pPr>
-              <w:rPr>
-                <w:rFonts w:ascii="Times New Roman" w:hAnsi="Times New Roman" w:cs="Times New Roman"/>
-                <w:sz w:val="24"/>
-                <w:szCs w:val="24"/>
-              </w:rPr>
-            </w:pPr>
-            <w:r>
-              <w:rPr>
-                <w:rFonts w:ascii="Times New Roman" w:hAnsi="Times New Roman" w:cs="Times New Roman"/>
-                <w:sz w:val="24"/>
-                <w:szCs w:val="24"/>
-              </w:rPr>
-              <w:t>22</w:t>
-            </w:r>
-          </w:p>
-        </w:tc>
-        <w:tc>
-          <w:tcPr>
-            <w:tcW w:w="1446" w:type="dxa"/>
-            <w:vMerge/>
-          </w:tcPr>
-          <w:p>
-            <w:pPr>
-              <w:rPr>
-                <w:rFonts w:ascii="Times New Roman" w:hAnsi="Times New Roman" w:cs="Times New Roman"/>
-                <w:sz w:val="24"/>
-                <w:szCs w:val="24"/>
-              </w:rPr>
-            </w:pPr>
-          </w:p>
-        </w:tc>
-      </w:tr>
-      <w:tr>
-        <w:tc>
-          <w:tcPr>
-            <w:tcW w:w="2123" w:type="dxa"/>
-            <w:vMerge/>
-            <w:vAlign w:val="center"/>
-          </w:tcPr>
-          <w:p>
-            <w:pPr>
-              <w:jc w:val="center"/>
-              <w:rPr>
-                <w:rFonts w:ascii="Times New Roman" w:hAnsi="Times New Roman" w:cs="Times New Roman"/>
-                <w:b/>
-              </w:rPr>
-            </w:pPr>
-          </w:p>
-        </w:tc>
-        <w:tc>
-          <w:tcPr>
-            <w:tcW w:w="2407" w:type="dxa"/>
-          </w:tcPr>
-          <w:p>
-            <w:pPr>
-              <w:rPr>
-                <w:rFonts w:ascii="Times New Roman" w:hAnsi="Times New Roman" w:cs="Times New Roman"/>
-              </w:rPr>
-            </w:pPr>
-            <w:r>
-              <w:rPr>
-                <w:rFonts w:ascii="Times New Roman" w:hAnsi="Times New Roman" w:cs="Times New Roman"/>
-              </w:rPr>
-              <w:t>descreption</w:t>
-            </w:r>
-          </w:p>
-        </w:tc>
-        <w:tc>
-          <w:tcPr>
-            <w:tcW w:w="1875" w:type="dxa"/>
-          </w:tcPr>
-          <w:p>
-            <w:pPr>
-              <w:rPr>
-                <w:rFonts w:ascii="Times New Roman" w:hAnsi="Times New Roman" w:cs="Times New Roman"/>
-              </w:rPr>
-            </w:pPr>
-            <w:r>
-              <w:rPr>
-                <w:rFonts w:ascii="Times New Roman" w:hAnsi="Times New Roman" w:cs="Times New Roman"/>
-              </w:rPr>
-              <w:t>VARCHAR(300)</w:t>
-            </w:r>
-          </w:p>
-        </w:tc>
-        <w:tc>
-          <w:tcPr>
-            <w:tcW w:w="1725" w:type="dxa"/>
-          </w:tcPr>
-          <w:p>
-            <w:pPr>
-              <w:rPr>
-                <w:rFonts w:ascii="Times New Roman" w:hAnsi="Times New Roman" w:cs="Times New Roman"/>
-                <w:sz w:val="24"/>
-                <w:szCs w:val="24"/>
-              </w:rPr>
-            </w:pPr>
-            <w:r>
-              <w:rPr>
-                <w:rFonts w:ascii="Times New Roman" w:hAnsi="Times New Roman" w:cs="Times New Roman"/>
-                <w:sz w:val="24"/>
-                <w:szCs w:val="24"/>
-              </w:rPr>
-              <w:t xml:space="preserve">302 </w:t>
+              </w:rPr>
+              <w:t>3</w:t>
             </w:r>
           </w:p>
         </w:tc>
@@ -4745,7 +4544,7 @@
                 <w:rFonts w:ascii="Times New Roman" w:hAnsi="Times New Roman" w:cs="Times New Roman"/>
                 <w:b/>
               </w:rPr>
-              <w:t>Workgroup</w:t>
+              <w:t>Skill</w:t>
             </w:r>
           </w:p>
         </w:tc>
@@ -4772,7 +4571,7 @@
                 <w:rFonts w:ascii="Times New Roman" w:hAnsi="Times New Roman" w:cs="Times New Roman"/>
                 <w:b/>
               </w:rPr>
-              <w:t>workgroupID</w:t>
+              <w:t>skillName</w:t>
             </w:r>
           </w:p>
         </w:tc>
@@ -4790,7 +4589,13 @@
               <w:rPr>
                 <w:rFonts w:ascii="Times New Roman" w:hAnsi="Times New Roman" w:cs="Times New Roman"/>
               </w:rPr>
-              <w:t>INT</w:t>
+              <w:t>VARCHAR(45</w:t>
+            </w:r>
+            <w:r>
+              <w:rPr>
+                <w:rFonts w:ascii="Times New Roman" w:hAnsi="Times New Roman" w:cs="Times New Roman"/>
+              </w:rPr>
+              <w:t>)</w:t>
             </w:r>
           </w:p>
         </w:tc>
@@ -4808,7 +4613,7 @@
               <w:rPr>
                 <w:rFonts w:ascii="Times New Roman" w:hAnsi="Times New Roman" w:cs="Times New Roman"/>
               </w:rPr>
-              <w:t xml:space="preserve">4 </w:t>
+              <w:t>46</w:t>
             </w:r>
           </w:p>
         </w:tc>
@@ -4827,14 +4632,6 @@
                 <w:szCs w:val="24"/>
               </w:rPr>
             </w:pPr>
-            <w:r>
-              <w:rPr>
-                <w:rFonts w:ascii="Times New Roman" w:hAnsi="Times New Roman" w:cs="Times New Roman"/>
-                <w:sz w:val="24"/>
-                <w:szCs w:val="24"/>
-              </w:rPr>
-              <w:t>38</w:t>
-            </w:r>
           </w:p>
         </w:tc>
       </w:tr>
@@ -4868,19 +4665,7 @@
               <w:rPr>
                 <w:rFonts w:ascii="Times New Roman" w:hAnsi="Times New Roman" w:cs="Times New Roman"/>
               </w:rPr>
-              <w:t>sup</w:t>
-            </w:r>
-            <w:r>
-              <w:rPr>
-                <w:rFonts w:ascii="Times New Roman" w:hAnsi="Times New Roman" w:cs="Times New Roman"/>
-              </w:rPr>
-              <w:t>ervisor</w:t>
-            </w:r>
-            <w:r>
-              <w:rPr>
-                <w:rFonts w:ascii="Times New Roman" w:hAnsi="Times New Roman" w:cs="Times New Roman"/>
-              </w:rPr>
-              <w:t>ID</w:t>
+              <w:t>skillDescreption</w:t>
             </w:r>
           </w:p>
         </w:tc>
@@ -4898,7 +4683,25 @@
               <w:rPr>
                 <w:rFonts w:ascii="Times New Roman" w:hAnsi="Times New Roman" w:cs="Times New Roman"/>
               </w:rPr>
-              <w:t>INT</w:t>
+              <w:t>VARCHAR(2</w:t>
+            </w:r>
+            <w:r>
+              <w:rPr>
+                <w:rFonts w:ascii="Times New Roman" w:hAnsi="Times New Roman" w:cs="Times New Roman"/>
+              </w:rPr>
+              <w:t>0</w:t>
+            </w:r>
+            <w:r>
+              <w:rPr>
+                <w:rFonts w:ascii="Times New Roman" w:hAnsi="Times New Roman" w:cs="Times New Roman"/>
+              </w:rPr>
+              <w:t>0</w:t>
+            </w:r>
+            <w:r>
+              <w:rPr>
+                <w:rFonts w:ascii="Times New Roman" w:hAnsi="Times New Roman" w:cs="Times New Roman"/>
+              </w:rPr>
+              <w:t>)</w:t>
             </w:r>
           </w:p>
         </w:tc>
@@ -4915,538 +4718,8 @@
             <w:r>
               <w:rPr>
                 <w:rFonts w:ascii="Times New Roman" w:hAnsi="Times New Roman" w:cs="Times New Roman"/>
-                <w:sz w:val="24"/>
-                <w:szCs w:val="24"/>
-              </w:rPr>
-              <w:t xml:space="preserve">4 </w:t>
-            </w:r>
-          </w:p>
-        </w:tc>
-        <w:tc>
-          <w:tcPr>
-            <w:tcW w:w="1446" w:type="dxa"/>
-            <w:vMerge/>
-          </w:tcPr>
-          <w:p>
-            <w:pPr>
-              <w:rPr>
-                <w:rFonts w:ascii="Times New Roman" w:hAnsi="Times New Roman" w:cs="Times New Roman"/>
-                <w:sz w:val="24"/>
-                <w:szCs w:val="24"/>
-              </w:rPr>
-            </w:pPr>
-          </w:p>
-        </w:tc>
-      </w:tr>
-      <w:tr>
-        <w:tc>
-          <w:tcPr>
-            <w:tcW w:w="2123" w:type="dxa"/>
-            <w:vMerge/>
-            <w:vAlign w:val="center"/>
-          </w:tcPr>
-          <w:p>
-            <w:pPr>
-              <w:jc w:val="center"/>
-              <w:rPr>
-                <w:rFonts w:ascii="Times New Roman" w:hAnsi="Times New Roman" w:cs="Times New Roman"/>
-                <w:b/>
-              </w:rPr>
-            </w:pPr>
-          </w:p>
-        </w:tc>
-        <w:tc>
-          <w:tcPr>
-            <w:tcW w:w="2407" w:type="dxa"/>
-          </w:tcPr>
-          <w:p>
-            <w:pPr>
-              <w:rPr>
-                <w:rFonts w:ascii="Times New Roman" w:hAnsi="Times New Roman" w:cs="Times New Roman"/>
-              </w:rPr>
-            </w:pPr>
-            <w:r>
-              <w:rPr>
-                <w:rFonts w:ascii="Times New Roman" w:hAnsi="Times New Roman" w:cs="Times New Roman"/>
-              </w:rPr>
-              <w:t>wkgpName</w:t>
-            </w:r>
-          </w:p>
-        </w:tc>
-        <w:tc>
-          <w:tcPr>
-            <w:tcW w:w="1875" w:type="dxa"/>
-          </w:tcPr>
-          <w:p>
-            <w:pPr>
-              <w:rPr>
-                <w:rFonts w:ascii="Times New Roman" w:hAnsi="Times New Roman" w:cs="Times New Roman"/>
-              </w:rPr>
-            </w:pPr>
-            <w:r>
-              <w:rPr>
-                <w:rFonts w:ascii="Times New Roman" w:hAnsi="Times New Roman" w:cs="Times New Roman"/>
-              </w:rPr>
-              <w:t>VARCHAR(2</w:t>
-            </w:r>
-            <w:r>
-              <w:rPr>
-                <w:rFonts w:ascii="Times New Roman" w:hAnsi="Times New Roman" w:cs="Times New Roman"/>
-              </w:rPr>
-              <w:t>0)</w:t>
-            </w:r>
-          </w:p>
-        </w:tc>
-        <w:tc>
-          <w:tcPr>
-            <w:tcW w:w="1725" w:type="dxa"/>
-          </w:tcPr>
-          <w:p>
-            <w:pPr>
-              <w:rPr>
-                <w:rFonts w:ascii="Times New Roman" w:hAnsi="Times New Roman" w:cs="Times New Roman"/>
-              </w:rPr>
-            </w:pPr>
-            <w:r>
-              <w:rPr>
-                <w:rFonts w:ascii="Times New Roman" w:hAnsi="Times New Roman" w:cs="Times New Roman"/>
-              </w:rPr>
-              <w:t>22</w:t>
-            </w:r>
-            <w:r>
-              <w:rPr>
-                <w:rFonts w:ascii="Times New Roman" w:hAnsi="Times New Roman" w:cs="Times New Roman"/>
-              </w:rPr>
-              <w:t xml:space="preserve"> </w:t>
-            </w:r>
-          </w:p>
-        </w:tc>
-        <w:tc>
-          <w:tcPr>
-            <w:tcW w:w="1446" w:type="dxa"/>
-            <w:vMerge/>
-          </w:tcPr>
-          <w:p>
-            <w:pPr>
-              <w:rPr>
-                <w:rFonts w:ascii="Times New Roman" w:hAnsi="Times New Roman" w:cs="Times New Roman"/>
-                <w:sz w:val="24"/>
-                <w:szCs w:val="24"/>
-              </w:rPr>
-            </w:pPr>
-          </w:p>
-        </w:tc>
-      </w:tr>
-      <w:tr>
-        <w:tc>
-          <w:tcPr>
-            <w:tcW w:w="2123" w:type="dxa"/>
-            <w:shd w:val="clear" w:color="auto" w:fill="EEECE1" w:themeFill="background2"/>
-          </w:tcPr>
-          <w:p>
-            <w:pPr>
-              <w:rPr>
-                <w:rFonts w:ascii="Times New Roman" w:hAnsi="Times New Roman" w:cs="Times New Roman"/>
-                <w:b/>
-              </w:rPr>
-            </w:pPr>
-            <w:r>
-              <w:rPr>
-                <w:rFonts w:ascii="Times New Roman" w:hAnsi="Times New Roman" w:cs="Times New Roman"/>
-                <w:b/>
-              </w:rPr>
-              <w:t>Table</w:t>
-            </w:r>
-          </w:p>
-        </w:tc>
-        <w:tc>
-          <w:tcPr>
-            <w:tcW w:w="2407" w:type="dxa"/>
-            <w:shd w:val="clear" w:color="auto" w:fill="EEECE1" w:themeFill="background2"/>
-          </w:tcPr>
-          <w:p>
-            <w:pPr>
-              <w:rPr>
-                <w:rFonts w:ascii="Times New Roman" w:hAnsi="Times New Roman" w:cs="Times New Roman"/>
-                <w:b/>
-              </w:rPr>
-            </w:pPr>
-            <w:r>
-              <w:rPr>
-                <w:rFonts w:ascii="Times New Roman" w:hAnsi="Times New Roman" w:cs="Times New Roman"/>
-                <w:b/>
-              </w:rPr>
-              <w:t>Attributes</w:t>
-            </w:r>
-          </w:p>
-        </w:tc>
-        <w:tc>
-          <w:tcPr>
-            <w:tcW w:w="1875" w:type="dxa"/>
-            <w:shd w:val="clear" w:color="auto" w:fill="EEECE1" w:themeFill="background2"/>
-          </w:tcPr>
-          <w:p>
-            <w:pPr>
-              <w:rPr>
-                <w:rFonts w:ascii="Times New Roman" w:hAnsi="Times New Roman" w:cs="Times New Roman"/>
-                <w:b/>
-              </w:rPr>
-            </w:pPr>
-            <w:r>
-              <w:rPr>
-                <w:rFonts w:ascii="Times New Roman" w:hAnsi="Times New Roman" w:cs="Times New Roman"/>
-                <w:b/>
-              </w:rPr>
-              <w:t>Attribute type</w:t>
-            </w:r>
-          </w:p>
-        </w:tc>
-        <w:tc>
-          <w:tcPr>
-            <w:tcW w:w="1725" w:type="dxa"/>
-            <w:shd w:val="clear" w:color="auto" w:fill="EEECE1" w:themeFill="background2"/>
-          </w:tcPr>
-          <w:p>
-            <w:pPr>
-              <w:rPr>
-                <w:rFonts w:ascii="Times New Roman" w:hAnsi="Times New Roman" w:cs="Times New Roman"/>
-                <w:b/>
-              </w:rPr>
-            </w:pPr>
-            <w:r>
-              <w:rPr>
-                <w:rFonts w:ascii="Times New Roman" w:hAnsi="Times New Roman" w:cs="Times New Roman"/>
-                <w:b/>
-              </w:rPr>
-              <w:t>Data size</w:t>
-            </w:r>
-            <w:r>
-              <w:rPr>
-                <w:rFonts w:ascii="Times New Roman" w:hAnsi="Times New Roman" w:cs="Times New Roman"/>
-                <w:b/>
-              </w:rPr>
-              <w:t>(Bytes)</w:t>
-            </w:r>
-          </w:p>
-        </w:tc>
-        <w:tc>
-          <w:tcPr>
-            <w:tcW w:w="1446" w:type="dxa"/>
-            <w:shd w:val="clear" w:color="auto" w:fill="EEECE1" w:themeFill="background2"/>
-          </w:tcPr>
-          <w:p>
-            <w:pPr>
-              <w:rPr>
-                <w:rFonts w:ascii="Times New Roman" w:hAnsi="Times New Roman" w:cs="Times New Roman"/>
-                <w:b/>
-              </w:rPr>
-            </w:pPr>
-            <w:r>
-              <w:rPr>
-                <w:rFonts w:ascii="Times New Roman" w:hAnsi="Times New Roman" w:cs="Times New Roman"/>
-                <w:b/>
-              </w:rPr>
-              <w:t>Total</w:t>
-            </w:r>
-          </w:p>
-        </w:tc>
-      </w:tr>
-      <w:tr>
-        <w:tc>
-          <w:tcPr>
-            <w:tcW w:w="2123" w:type="dxa"/>
-            <w:vMerge w:val="restart"/>
-            <w:vAlign w:val="center"/>
-          </w:tcPr>
-          <w:p>
-            <w:pPr>
-              <w:rPr>
-                <w:rFonts w:ascii="Times New Roman" w:hAnsi="Times New Roman" w:cs="Times New Roman"/>
-                <w:b/>
-              </w:rPr>
-            </w:pPr>
-            <w:r>
-              <w:rPr>
-                <w:rFonts w:ascii="Times New Roman" w:hAnsi="Times New Roman" w:cs="Times New Roman"/>
-                <w:b/>
-              </w:rPr>
-              <w:t>JobType</w:t>
-            </w:r>
-          </w:p>
-        </w:tc>
-        <w:tc>
-          <w:tcPr>
-            <w:tcW w:w="2407" w:type="dxa"/>
-          </w:tcPr>
-          <w:p>
-            <w:pPr>
-              <w:rPr>
-                <w:rFonts w:ascii="Times New Roman" w:hAnsi="Times New Roman" w:cs="Times New Roman"/>
-                <w:b/>
-              </w:rPr>
-            </w:pPr>
-            <w:r>
-              <w:rPr>
-                <w:rFonts w:ascii="Times New Roman" w:hAnsi="Times New Roman" w:cs="Times New Roman"/>
-                <w:b/>
-              </w:rPr>
-              <w:t>*</w:t>
-            </w:r>
-            <w:r>
-              <w:rPr>
-                <w:rFonts w:ascii="Times New Roman" w:hAnsi="Times New Roman" w:cs="Times New Roman"/>
-                <w:b/>
-              </w:rPr>
-              <w:t>jobTypeID</w:t>
-            </w:r>
-          </w:p>
-        </w:tc>
-        <w:tc>
-          <w:tcPr>
-            <w:tcW w:w="1875" w:type="dxa"/>
-          </w:tcPr>
-          <w:p>
-            <w:pPr>
-              <w:rPr>
-                <w:rFonts w:ascii="Times New Roman" w:hAnsi="Times New Roman" w:cs="Times New Roman"/>
-              </w:rPr>
-            </w:pPr>
-            <w:r>
-              <w:rPr>
-                <w:rFonts w:ascii="Times New Roman" w:hAnsi="Times New Roman" w:cs="Times New Roman"/>
-              </w:rPr>
-              <w:t>INT</w:t>
-            </w:r>
-          </w:p>
-        </w:tc>
-        <w:tc>
-          <w:tcPr>
-            <w:tcW w:w="1725" w:type="dxa"/>
-          </w:tcPr>
-          <w:p>
-            <w:pPr>
-              <w:rPr>
-                <w:rFonts w:ascii="Times New Roman" w:hAnsi="Times New Roman" w:cs="Times New Roman"/>
-              </w:rPr>
-            </w:pPr>
-            <w:r>
-              <w:rPr>
-                <w:rFonts w:ascii="Times New Roman" w:hAnsi="Times New Roman" w:cs="Times New Roman"/>
-              </w:rPr>
-              <w:t>4</w:t>
-            </w:r>
-          </w:p>
-        </w:tc>
-        <w:tc>
-          <w:tcPr>
-            <w:tcW w:w="1446" w:type="dxa"/>
-            <w:vMerge w:val="restart"/>
-            <w:vAlign w:val="center"/>
-          </w:tcPr>
-          <w:p>
-            <w:pPr>
-              <w:jc w:val="center"/>
-              <w:rPr>
-                <w:rFonts w:ascii="Times New Roman" w:hAnsi="Times New Roman" w:cs="Times New Roman"/>
-                <w:sz w:val="24"/>
-                <w:szCs w:val="24"/>
-              </w:rPr>
-            </w:pPr>
-            <w:r>
-              <w:rPr>
-                <w:rFonts w:ascii="Times New Roman" w:hAnsi="Times New Roman" w:cs="Times New Roman"/>
-                <w:sz w:val="24"/>
-                <w:szCs w:val="24"/>
-              </w:rPr>
-              <w:t>558</w:t>
-            </w:r>
-          </w:p>
-        </w:tc>
-      </w:tr>
-      <w:tr>
-        <w:tc>
-          <w:tcPr>
-            <w:tcW w:w="2123" w:type="dxa"/>
-            <w:vMerge/>
-            <w:vAlign w:val="center"/>
-          </w:tcPr>
-          <w:p>
-            <w:pPr>
-              <w:rPr>
-                <w:rFonts w:ascii="Times New Roman" w:hAnsi="Times New Roman" w:cs="Times New Roman"/>
-                <w:b/>
-              </w:rPr>
-            </w:pPr>
-          </w:p>
-        </w:tc>
-        <w:tc>
-          <w:tcPr>
-            <w:tcW w:w="2407" w:type="dxa"/>
-          </w:tcPr>
-          <w:p>
-            <w:pPr>
-              <w:rPr>
-                <w:rFonts w:ascii="Times New Roman" w:hAnsi="Times New Roman" w:cs="Times New Roman"/>
-              </w:rPr>
-            </w:pPr>
-            <w:r>
-              <w:rPr>
-                <w:rFonts w:ascii="Times New Roman" w:hAnsi="Times New Roman" w:cs="Times New Roman"/>
-              </w:rPr>
-              <w:t>job</w:t>
-            </w:r>
-            <w:r>
-              <w:rPr>
-                <w:rFonts w:ascii="Times New Roman" w:hAnsi="Times New Roman" w:cs="Times New Roman"/>
-              </w:rPr>
-              <w:t>Title</w:t>
-            </w:r>
-          </w:p>
-        </w:tc>
-        <w:tc>
-          <w:tcPr>
-            <w:tcW w:w="1875" w:type="dxa"/>
-          </w:tcPr>
-          <w:p>
-            <w:pPr>
-              <w:rPr>
-                <w:rFonts w:ascii="Times New Roman" w:hAnsi="Times New Roman" w:cs="Times New Roman"/>
-              </w:rPr>
-            </w:pPr>
-            <w:r>
-              <w:rPr>
-                <w:rFonts w:ascii="Times New Roman" w:hAnsi="Times New Roman" w:cs="Times New Roman"/>
-              </w:rPr>
-              <w:t>VARCHAR(2</w:t>
-            </w:r>
-            <w:r>
-              <w:rPr>
-                <w:rFonts w:ascii="Times New Roman" w:hAnsi="Times New Roman" w:cs="Times New Roman"/>
-              </w:rPr>
-              <w:t>0)</w:t>
-            </w:r>
-          </w:p>
-        </w:tc>
-        <w:tc>
-          <w:tcPr>
-            <w:tcW w:w="1725" w:type="dxa"/>
-          </w:tcPr>
-          <w:p>
-            <w:pPr>
-              <w:rPr>
-                <w:rFonts w:ascii="Times New Roman" w:hAnsi="Times New Roman" w:cs="Times New Roman"/>
-              </w:rPr>
-            </w:pPr>
-            <w:r>
-              <w:rPr>
-                <w:rFonts w:ascii="Times New Roman" w:hAnsi="Times New Roman" w:cs="Times New Roman"/>
-              </w:rPr>
-              <w:t>5</w:t>
-            </w:r>
-            <w:r>
-              <w:rPr>
-                <w:rFonts w:ascii="Times New Roman" w:hAnsi="Times New Roman" w:cs="Times New Roman"/>
-              </w:rPr>
-              <w:t xml:space="preserve">2 </w:t>
-            </w:r>
-          </w:p>
-        </w:tc>
-        <w:tc>
-          <w:tcPr>
-            <w:tcW w:w="1446" w:type="dxa"/>
-            <w:vMerge/>
-          </w:tcPr>
-          <w:p>
-            <w:pPr>
-              <w:rPr>
-                <w:rFonts w:ascii="Times New Roman" w:hAnsi="Times New Roman" w:cs="Times New Roman"/>
-                <w:sz w:val="24"/>
-                <w:szCs w:val="24"/>
-              </w:rPr>
-            </w:pPr>
-          </w:p>
-        </w:tc>
-      </w:tr>
-      <w:tr>
-        <w:tc>
-          <w:tcPr>
-            <w:tcW w:w="2123" w:type="dxa"/>
-            <w:vMerge/>
-            <w:vAlign w:val="center"/>
-          </w:tcPr>
-          <w:p>
-            <w:pPr>
-              <w:jc w:val="center"/>
-              <w:rPr>
-                <w:rFonts w:ascii="Times New Roman" w:hAnsi="Times New Roman" w:cs="Times New Roman"/>
-                <w:b/>
-              </w:rPr>
-            </w:pPr>
-          </w:p>
-        </w:tc>
-        <w:tc>
-          <w:tcPr>
-            <w:tcW w:w="2407" w:type="dxa"/>
-          </w:tcPr>
-          <w:p>
-            <w:pPr>
-              <w:rPr>
-                <w:rFonts w:ascii="Times New Roman" w:hAnsi="Times New Roman" w:cs="Times New Roman"/>
-              </w:rPr>
-            </w:pPr>
-            <w:r>
-              <w:rPr>
-                <w:rFonts w:ascii="Times New Roman" w:hAnsi="Times New Roman" w:cs="Times New Roman"/>
-              </w:rPr>
-              <w:t>jobDescreption</w:t>
-            </w:r>
-          </w:p>
-        </w:tc>
-        <w:tc>
-          <w:tcPr>
-            <w:tcW w:w="1875" w:type="dxa"/>
-          </w:tcPr>
-          <w:p>
-            <w:pPr>
-              <w:rPr>
-                <w:rFonts w:ascii="Times New Roman" w:hAnsi="Times New Roman" w:cs="Times New Roman"/>
-              </w:rPr>
-            </w:pPr>
-            <w:r>
-              <w:rPr>
-                <w:rFonts w:ascii="Times New Roman" w:hAnsi="Times New Roman" w:cs="Times New Roman"/>
-              </w:rPr>
-              <w:t>VARCHAR(5</w:t>
-            </w:r>
-            <w:r>
-              <w:rPr>
-                <w:rFonts w:ascii="Times New Roman" w:hAnsi="Times New Roman" w:cs="Times New Roman"/>
-              </w:rPr>
-              <w:t>00)</w:t>
-            </w:r>
-          </w:p>
-        </w:tc>
-        <w:tc>
-          <w:tcPr>
-            <w:tcW w:w="1725" w:type="dxa"/>
-          </w:tcPr>
-          <w:p>
-            <w:pPr>
-              <w:rPr>
-                <w:rFonts w:ascii="Times New Roman" w:hAnsi="Times New Roman" w:cs="Times New Roman"/>
-              </w:rPr>
-            </w:pPr>
-            <w:r>
-              <w:rPr>
-                <w:rFonts w:ascii="Times New Roman" w:hAnsi="Times New Roman" w:cs="Times New Roman"/>
-              </w:rPr>
-              <w:t>5</w:t>
-            </w:r>
-            <w:r>
-              <w:rPr>
-                <w:rFonts w:ascii="Times New Roman" w:hAnsi="Times New Roman" w:cs="Times New Roman"/>
-              </w:rPr>
-              <w:t xml:space="preserve">02 </w:t>
+              </w:rPr>
+              <w:t>202</w:t>
             </w:r>
           </w:p>
         </w:tc>
@@ -5602,7 +4875,14 @@
                 <w:rFonts w:ascii="Times New Roman" w:hAnsi="Times New Roman" w:cs="Times New Roman"/>
                 <w:b/>
               </w:rPr>
-              <w:t>Shift</w:t>
+              <w:t>Sh</w:t>
+            </w:r>
+            <w:r>
+              <w:rPr>
+                <w:rFonts w:ascii="Times New Roman" w:hAnsi="Times New Roman" w:cs="Times New Roman"/>
+                <w:b/>
+              </w:rPr>
+              <w:t>ift</w:t>
             </w:r>
           </w:p>
         </w:tc>
@@ -7653,7 +6933,7 @@
                 <w:rFonts w:ascii="Times New Roman" w:hAnsi="Times New Roman" w:cs="Times New Roman"/>
                 <w:b/>
               </w:rPr>
-              <w:t>ShiftLocation</w:t>
+              <w:t>Location</w:t>
             </w:r>
           </w:p>
         </w:tc>
@@ -7722,6 +7002,7 @@
         <w:tc>
           <w:tcPr>
             <w:tcW w:w="1446" w:type="dxa"/>
+            <w:vMerge w:val="restart"/>
             <w:vAlign w:val="center"/>
           </w:tcPr>
           <w:p>
@@ -7733,14 +7014,93 @@
                 <w:szCs w:val="24"/>
               </w:rPr>
             </w:pPr>
-            <w:r>
+          </w:p>
+        </w:tc>
+      </w:tr>
+      <w:tr>
+        <w:tc>
+          <w:tcPr>
+            <w:tcW w:w="2123" w:type="dxa"/>
+            <w:vAlign w:val="center"/>
+          </w:tcPr>
+          <w:p>
+            <w:pPr>
+              <w:rPr>
+                <w:rFonts w:ascii="Times New Roman" w:hAnsi="Times New Roman" w:cs="Times New Roman"/>
+                <w:b/>
+              </w:rPr>
+            </w:pPr>
+          </w:p>
+        </w:tc>
+        <w:tc>
+          <w:tcPr>
+            <w:tcW w:w="2407" w:type="dxa"/>
+          </w:tcPr>
+          <w:p>
+            <w:pPr>
+              <w:rPr>
+                <w:rFonts w:ascii="Times New Roman" w:hAnsi="Times New Roman" w:cs="Times New Roman"/>
+              </w:rPr>
+            </w:pPr>
+            <w:r>
+              <w:rPr>
+                <w:rFonts w:ascii="Times New Roman" w:hAnsi="Times New Roman" w:cs="Times New Roman"/>
+              </w:rPr>
+              <w:t>locDesc</w:t>
+            </w:r>
+          </w:p>
+        </w:tc>
+        <w:tc>
+          <w:tcPr>
+            <w:tcW w:w="1875" w:type="dxa"/>
+          </w:tcPr>
+          <w:p>
+            <w:pPr>
+              <w:rPr>
+                <w:rFonts w:ascii="Times New Roman" w:hAnsi="Times New Roman" w:cs="Times New Roman"/>
+              </w:rPr>
+            </w:pPr>
+            <w:r>
+              <w:rPr>
+                <w:rFonts w:ascii="Times New Roman" w:hAnsi="Times New Roman" w:cs="Times New Roman"/>
+              </w:rPr>
+              <w:t>VARCHAR(200)</w:t>
+            </w:r>
+          </w:p>
+        </w:tc>
+        <w:tc>
+          <w:tcPr>
+            <w:tcW w:w="1725" w:type="dxa"/>
+          </w:tcPr>
+          <w:p>
+            <w:pPr>
+              <w:rPr>
+                <w:rFonts w:ascii="Times New Roman" w:hAnsi="Times New Roman" w:cs="Times New Roman"/>
+              </w:rPr>
+            </w:pPr>
+            <w:r>
+              <w:rPr>
+                <w:rFonts w:ascii="Times New Roman" w:hAnsi="Times New Roman" w:cs="Times New Roman"/>
+              </w:rPr>
+              <w:t>202</w:t>
+            </w:r>
+          </w:p>
+        </w:tc>
+        <w:tc>
+          <w:tcPr>
+            <w:tcW w:w="1446" w:type="dxa"/>
+            <w:vMerge/>
+            <w:vAlign w:val="center"/>
+          </w:tcPr>
+          <w:p>
+            <w:pPr>
+              <w:jc w:val="center"/>
               <w:rPr>
                 <w:rFonts w:ascii="Times New Roman" w:hAnsi="Times New Roman" w:cs="Times New Roman"/>
                 <w:sz w:val="24"/>
                 <w:szCs w:val="24"/>
               </w:rPr>
-              <w:t>22</w:t>
-            </w:r>
+            </w:pPr>
           </w:p>
         </w:tc>
       </w:tr>
@@ -10122,7 +9482,7 @@
 </file>
 
 <file path=customXml/itemProps1.xml><?xml version="1.0" encoding="utf-8"?>
-<ds:datastoreItem xmlns:ds="http://schemas.openxmlformats.org/officeDocument/2006/customXml" ds:itemID="{99868796-9C36-417A-91D1-E1C98511580D}">
+<ds:datastoreItem xmlns:ds="http://schemas.openxmlformats.org/officeDocument/2006/customXml" ds:itemID="{1747DE57-5713-4C92-87BD-0C076C2E0838}">
   <ds:schemaRefs>
     <ds:schemaRef ds:uri="http://schemas.openxmlformats.org/officeDocument/2006/bibliography"/>
   </ds:schemaRefs>

</xml_diff>

<commit_message>
Added the date field to the data sizes.
</commit_message>
<xml_diff>
--- a/Extras/sql/Design Doc(data sizes)v0.1.docx
+++ b/Extras/sql/Design Doc(data sizes)v0.1.docx
@@ -275,7 +275,7 @@
               <w:rPr>
                 <w:rFonts w:ascii="Times New Roman" w:hAnsi="Times New Roman" w:cs="Times New Roman"/>
               </w:rPr>
-              <w:t>338</w:t>
+              <w:t>341</w:t>
             </w:r>
           </w:p>
         </w:tc>
@@ -413,13 +413,7 @@
               <w:rPr>
                 <w:rFonts w:ascii="Times New Roman" w:hAnsi="Times New Roman" w:cs="Times New Roman"/>
               </w:rPr>
-              <w:t>VARCHAR(7</w:t>
-            </w:r>
-            <w:r>
-              <w:rPr>
-                <w:rFonts w:ascii="Times New Roman" w:hAnsi="Times New Roman" w:cs="Times New Roman"/>
-              </w:rPr>
-              <w:t>0)</w:t>
+              <w:t>VARCHAR(70)</w:t>
             </w:r>
           </w:p>
         </w:tc>
@@ -489,13 +483,7 @@
               <w:rPr>
                 <w:rFonts w:ascii="Times New Roman" w:hAnsi="Times New Roman" w:cs="Times New Roman"/>
               </w:rPr>
-              <w:t>family</w:t>
-            </w:r>
-            <w:r>
-              <w:rPr>
-                <w:rFonts w:ascii="Times New Roman" w:hAnsi="Times New Roman" w:cs="Times New Roman"/>
-              </w:rPr>
-              <w:t>Name</w:t>
+              <w:t>familyName</w:t>
             </w:r>
           </w:p>
         </w:tc>
@@ -513,13 +501,7 @@
               <w:rPr>
                 <w:rFonts w:ascii="Times New Roman" w:hAnsi="Times New Roman" w:cs="Times New Roman"/>
               </w:rPr>
-              <w:t>VARCHAR(7</w:t>
-            </w:r>
-            <w:r>
-              <w:rPr>
-                <w:rFonts w:ascii="Times New Roman" w:hAnsi="Times New Roman" w:cs="Times New Roman"/>
-              </w:rPr>
-              <w:t>0)</w:t>
+              <w:t>VARCHAR(70)</w:t>
             </w:r>
           </w:p>
         </w:tc>
@@ -1234,6 +1216,90 @@
                 <w:rFonts w:ascii="Times New Roman" w:hAnsi="Times New Roman" w:cs="Times New Roman"/>
               </w:rPr>
               <w:t xml:space="preserve">1 </w:t>
+            </w:r>
+          </w:p>
+        </w:tc>
+        <w:tc>
+          <w:tcPr>
+            <w:tcW w:w="1550" w:type="dxa"/>
+            <w:vMerge/>
+          </w:tcPr>
+          <w:p>
+            <w:pPr>
+              <w:rPr>
+                <w:rFonts w:ascii="Times New Roman" w:hAnsi="Times New Roman" w:cs="Times New Roman"/>
+              </w:rPr>
+            </w:pPr>
+          </w:p>
+        </w:tc>
+      </w:tr>
+      <w:tr>
+        <w:trPr>
+          <w:trHeight w:val="215"/>
+        </w:trPr>
+        <w:tc>
+          <w:tcPr>
+            <w:tcW w:w="1818" w:type="dxa"/>
+          </w:tcPr>
+          <w:p>
+            <w:pPr>
+              <w:rPr>
+                <w:rFonts w:ascii="Times New Roman" w:hAnsi="Times New Roman" w:cs="Times New Roman"/>
+              </w:rPr>
+            </w:pPr>
+          </w:p>
+        </w:tc>
+        <w:tc>
+          <w:tcPr>
+            <w:tcW w:w="2520" w:type="dxa"/>
+          </w:tcPr>
+          <w:p>
+            <w:pPr>
+              <w:rPr>
+                <w:rFonts w:ascii="Times New Roman" w:hAnsi="Times New Roman" w:cs="Times New Roman"/>
+              </w:rPr>
+            </w:pPr>
+            <w:r>
+              <w:rPr>
+                <w:rFonts w:ascii="Times New Roman" w:hAnsi="Times New Roman" w:cs="Times New Roman"/>
+              </w:rPr>
+              <w:t>lastLogin</w:t>
+            </w:r>
+          </w:p>
+        </w:tc>
+        <w:tc>
+          <w:tcPr>
+            <w:tcW w:w="1890" w:type="dxa"/>
+          </w:tcPr>
+          <w:p>
+            <w:pPr>
+              <w:rPr>
+                <w:rFonts w:ascii="Times New Roman" w:hAnsi="Times New Roman" w:cs="Times New Roman"/>
+              </w:rPr>
+            </w:pPr>
+            <w:r>
+              <w:rPr>
+                <w:rFonts w:ascii="Times New Roman" w:hAnsi="Times New Roman" w:cs="Times New Roman"/>
+              </w:rPr>
+              <w:t>DATE</w:t>
+            </w:r>
+          </w:p>
+        </w:tc>
+        <w:tc>
+          <w:tcPr>
+            <w:tcW w:w="1798" w:type="dxa"/>
+          </w:tcPr>
+          <w:p>
+            <w:pPr>
+              <w:rPr>
+                <w:rFonts w:ascii="Times New Roman" w:hAnsi="Times New Roman" w:cs="Times New Roman"/>
+              </w:rPr>
+            </w:pPr>
+            <w:r>
+              <w:rPr>
+                <w:rFonts w:ascii="Times New Roman" w:hAnsi="Times New Roman" w:cs="Times New Roman"/>
+              </w:rPr>
+              <w:t>3</w:t>
             </w:r>
           </w:p>
         </w:tc>
@@ -8643,7 +8709,10 @@
         <w:t xml:space="preserve"> </w:t>
       </w:r>
       <w:r>
-        <w:t>169 000</w:t>
+        <w:t>170 5</w:t>
+      </w:r>
+      <w:r>
+        <w:t>00</w:t>
       </w:r>
     </w:p>
     <w:p>
@@ -10627,7 +10696,7 @@
 </file>
 
 <file path=customXml/itemProps1.xml><?xml version="1.0" encoding="utf-8"?>
-<ds:datastoreItem xmlns:ds="http://schemas.openxmlformats.org/officeDocument/2006/customXml" ds:itemID="{EF9373BC-78B7-4C80-932A-69A51BD48D2A}">
+<ds:datastoreItem xmlns:ds="http://schemas.openxmlformats.org/officeDocument/2006/customXml" ds:itemID="{85D286F9-B464-4A72-B3B5-A6D836E8E300}">
   <ds:schemaRefs>
     <ds:schemaRef ds:uri="http://schemas.openxmlformats.org/officeDocument/2006/bibliography"/>
   </ds:schemaRefs>

</xml_diff>

<commit_message>
updated the data sizes
</commit_message>
<xml_diff>
--- a/Extras/sql/Design Doc(data sizes)v0.1.docx
+++ b/Extras/sql/Design Doc(data sizes)v0.1.docx
@@ -159,33 +159,6 @@
                 <w:b/>
               </w:rPr>
             </w:pPr>
-          </w:p>
-          <w:p>
-            <w:pPr>
-              <w:jc w:val="center"/>
-              <w:rPr>
-                <w:rFonts w:ascii="Times New Roman" w:hAnsi="Times New Roman" w:cs="Times New Roman"/>
-                <w:b/>
-              </w:rPr>
-            </w:pPr>
-          </w:p>
-          <w:p>
-            <w:pPr>
-              <w:jc w:val="center"/>
-              <w:rPr>
-                <w:rFonts w:ascii="Times New Roman" w:hAnsi="Times New Roman" w:cs="Times New Roman"/>
-                <w:b/>
-              </w:rPr>
-            </w:pPr>
-          </w:p>
-          <w:p>
-            <w:pPr>
-              <w:jc w:val="center"/>
-              <w:rPr>
-                <w:rFonts w:ascii="Times New Roman" w:hAnsi="Times New Roman" w:cs="Times New Roman"/>
-                <w:b/>
-              </w:rPr>
-            </w:pPr>
             <w:r>
               <w:rPr>
                 <w:rFonts w:ascii="Times New Roman" w:hAnsi="Times New Roman" w:cs="Times New Roman"/>
@@ -1240,6 +1213,7 @@
         <w:tc>
           <w:tcPr>
             <w:tcW w:w="1818" w:type="dxa"/>
+            <w:vMerge/>
           </w:tcPr>
           <w:p>
             <w:pPr>
@@ -1317,6 +1291,22 @@
           </w:p>
         </w:tc>
       </w:tr>
+    </w:tbl>
+    <w:p/>
+    <w:tbl>
+      <w:tblPr>
+        <w:tblStyle w:val="TableGrid"/>
+        <w:tblpPr w:leftFromText="180" w:rightFromText="180" w:vertAnchor="text" w:tblpY="72"/>
+        <w:tblW w:w="0" w:type="auto"/>
+        <w:tblLook w:val="04A0"/>
+      </w:tblPr>
+      <w:tblGrid>
+        <w:gridCol w:w="1818"/>
+        <w:gridCol w:w="2520"/>
+        <w:gridCol w:w="1890"/>
+        <w:gridCol w:w="1798"/>
+        <w:gridCol w:w="1550"/>
+      </w:tblGrid>
       <w:tr>
         <w:tc>
           <w:tcPr>
@@ -1527,7 +1517,13 @@
               <w:rPr>
                 <w:rFonts w:ascii="Times New Roman" w:hAnsi="Times New Roman" w:cs="Times New Roman"/>
               </w:rPr>
-              <w:t>17</w:t>
+              <w:t>1</w:t>
+            </w:r>
+            <w:r>
+              <w:rPr>
+                <w:rFonts w:ascii="Times New Roman" w:hAnsi="Times New Roman" w:cs="Times New Roman"/>
+              </w:rPr>
+              <w:t>4</w:t>
             </w:r>
           </w:p>
         </w:tc>
@@ -1787,6 +1783,22 @@
           </w:p>
         </w:tc>
       </w:tr>
+    </w:tbl>
+    <w:p/>
+    <w:tbl>
+      <w:tblPr>
+        <w:tblStyle w:val="TableGrid"/>
+        <w:tblpPr w:leftFromText="180" w:rightFromText="180" w:vertAnchor="text" w:tblpY="72"/>
+        <w:tblW w:w="0" w:type="auto"/>
+        <w:tblLook w:val="04A0"/>
+      </w:tblPr>
+      <w:tblGrid>
+        <w:gridCol w:w="1818"/>
+        <w:gridCol w:w="2520"/>
+        <w:gridCol w:w="1890"/>
+        <w:gridCol w:w="1798"/>
+        <w:gridCol w:w="1550"/>
+      </w:tblGrid>
       <w:tr>
         <w:tc>
           <w:tcPr>
@@ -3226,7 +3238,13 @@
               <w:rPr>
                 <w:rFonts w:ascii="Times New Roman" w:hAnsi="Times New Roman" w:cs="Times New Roman"/>
               </w:rPr>
-              <w:t>trusted</w:t>
+              <w:t>T</w:t>
+            </w:r>
+            <w:r>
+              <w:rPr>
+                <w:rFonts w:ascii="Times New Roman" w:hAnsi="Times New Roman" w:cs="Times New Roman"/>
+              </w:rPr>
+              <w:t>rusted</w:t>
             </w:r>
           </w:p>
         </w:tc>
@@ -3370,6 +3388,26 @@
           </w:p>
         </w:tc>
       </w:tr>
+    </w:tbl>
+    <w:p>
+      <w:r>
+        <w:br w:type="page"/>
+      </w:r>
+    </w:p>
+    <w:tbl>
+      <w:tblPr>
+        <w:tblStyle w:val="TableGrid"/>
+        <w:tblpPr w:leftFromText="180" w:rightFromText="180" w:vertAnchor="text" w:tblpY="72"/>
+        <w:tblW w:w="0" w:type="auto"/>
+        <w:tblLook w:val="04A0"/>
+      </w:tblPr>
+      <w:tblGrid>
+        <w:gridCol w:w="1818"/>
+        <w:gridCol w:w="2520"/>
+        <w:gridCol w:w="1890"/>
+        <w:gridCol w:w="1798"/>
+        <w:gridCol w:w="1550"/>
+      </w:tblGrid>
       <w:tr>
         <w:tc>
           <w:tcPr>
@@ -3388,6 +3426,7 @@
                 <w:rFonts w:ascii="Times New Roman" w:hAnsi="Times New Roman" w:cs="Times New Roman"/>
                 <w:b/>
               </w:rPr>
+              <w:lastRenderedPageBreak/>
               <w:t>Table</w:t>
             </w:r>
           </w:p>
@@ -3580,7 +3619,7 @@
               <w:rPr>
                 <w:rFonts w:ascii="Times New Roman" w:hAnsi="Times New Roman" w:cs="Times New Roman"/>
               </w:rPr>
-              <w:t>227</w:t>
+              <w:t>230</w:t>
             </w:r>
           </w:p>
         </w:tc>
@@ -4007,6 +4046,89 @@
                 <w:rFonts w:ascii="Times New Roman" w:hAnsi="Times New Roman" w:cs="Times New Roman"/>
               </w:rPr>
               <w:t xml:space="preserve">12 </w:t>
+            </w:r>
+          </w:p>
+        </w:tc>
+        <w:tc>
+          <w:tcPr>
+            <w:tcW w:w="1550" w:type="dxa"/>
+            <w:vMerge/>
+          </w:tcPr>
+          <w:p>
+            <w:pPr>
+              <w:rPr>
+                <w:rFonts w:ascii="Times New Roman" w:hAnsi="Times New Roman" w:cs="Times New Roman"/>
+              </w:rPr>
+            </w:pPr>
+          </w:p>
+        </w:tc>
+      </w:tr>
+      <w:tr>
+        <w:tc>
+          <w:tcPr>
+            <w:tcW w:w="1818" w:type="dxa"/>
+            <w:vMerge/>
+          </w:tcPr>
+          <w:p>
+            <w:pPr>
+              <w:rPr>
+                <w:rFonts w:ascii="Times New Roman" w:hAnsi="Times New Roman" w:cs="Times New Roman"/>
+                <w:b/>
+              </w:rPr>
+            </w:pPr>
+          </w:p>
+        </w:tc>
+        <w:tc>
+          <w:tcPr>
+            <w:tcW w:w="2520" w:type="dxa"/>
+          </w:tcPr>
+          <w:p>
+            <w:pPr>
+              <w:rPr>
+                <w:rFonts w:ascii="Times New Roman" w:hAnsi="Times New Roman" w:cs="Times New Roman"/>
+              </w:rPr>
+            </w:pPr>
+            <w:r>
+              <w:rPr>
+                <w:rFonts w:ascii="Times New Roman" w:hAnsi="Times New Roman" w:cs="Times New Roman"/>
+              </w:rPr>
+              <w:t>sentTime</w:t>
+            </w:r>
+          </w:p>
+        </w:tc>
+        <w:tc>
+          <w:tcPr>
+            <w:tcW w:w="1890" w:type="dxa"/>
+          </w:tcPr>
+          <w:p>
+            <w:pPr>
+              <w:rPr>
+                <w:rFonts w:ascii="Times New Roman" w:hAnsi="Times New Roman" w:cs="Times New Roman"/>
+              </w:rPr>
+            </w:pPr>
+            <w:r>
+              <w:rPr>
+                <w:rFonts w:ascii="Times New Roman" w:hAnsi="Times New Roman" w:cs="Times New Roman"/>
+              </w:rPr>
+              <w:t>DATETIME</w:t>
+            </w:r>
+          </w:p>
+        </w:tc>
+        <w:tc>
+          <w:tcPr>
+            <w:tcW w:w="1798" w:type="dxa"/>
+          </w:tcPr>
+          <w:p>
+            <w:pPr>
+              <w:rPr>
+                <w:rFonts w:ascii="Times New Roman" w:hAnsi="Times New Roman" w:cs="Times New Roman"/>
+              </w:rPr>
+            </w:pPr>
+            <w:r>
+              <w:rPr>
+                <w:rFonts w:ascii="Times New Roman" w:hAnsi="Times New Roman" w:cs="Times New Roman"/>
+              </w:rPr>
+              <w:t>3</w:t>
             </w:r>
           </w:p>
         </w:tc>
@@ -4530,6 +4652,22 @@
           </w:p>
         </w:tc>
       </w:tr>
+    </w:tbl>
+    <w:p/>
+    <w:tbl>
+      <w:tblPr>
+        <w:tblStyle w:val="TableGrid"/>
+        <w:tblpPr w:leftFromText="180" w:rightFromText="180" w:vertAnchor="text" w:tblpY="72"/>
+        <w:tblW w:w="0" w:type="auto"/>
+        <w:tblLook w:val="04A0"/>
+      </w:tblPr>
+      <w:tblGrid>
+        <w:gridCol w:w="2123"/>
+        <w:gridCol w:w="2407"/>
+        <w:gridCol w:w="1875"/>
+        <w:gridCol w:w="1725"/>
+        <w:gridCol w:w="1446"/>
+      </w:tblGrid>
       <w:tr>
         <w:tc>
           <w:tcPr>
@@ -4731,7 +4869,13 @@
               <w:rPr>
                 <w:rFonts w:ascii="Times New Roman" w:hAnsi="Times New Roman" w:cs="Times New Roman"/>
               </w:rPr>
-              <w:t>46</w:t>
+              <w:t>4</w:t>
+            </w:r>
+            <w:r>
+              <w:rPr>
+                <w:rFonts w:ascii="Times New Roman" w:hAnsi="Times New Roman" w:cs="Times New Roman"/>
+              </w:rPr>
+              <w:t>7</w:t>
             </w:r>
           </w:p>
         </w:tc>
@@ -4756,7 +4900,15 @@
                 <w:sz w:val="24"/>
                 <w:szCs w:val="24"/>
               </w:rPr>
-              <w:t>248</w:t>
+              <w:t>24</w:t>
+            </w:r>
+            <w:r>
+              <w:rPr>
+                <w:rFonts w:ascii="Times New Roman" w:hAnsi="Times New Roman" w:cs="Times New Roman"/>
+                <w:sz w:val="24"/>
+                <w:szCs w:val="24"/>
+              </w:rPr>
+              <w:t>9</w:t>
             </w:r>
           </w:p>
         </w:tc>
@@ -4865,6 +5017,22 @@
           </w:p>
         </w:tc>
       </w:tr>
+    </w:tbl>
+    <w:p/>
+    <w:tbl>
+      <w:tblPr>
+        <w:tblStyle w:val="TableGrid"/>
+        <w:tblpPr w:leftFromText="180" w:rightFromText="180" w:vertAnchor="text" w:tblpY="72"/>
+        <w:tblW w:w="0" w:type="auto"/>
+        <w:tblLook w:val="04A0"/>
+      </w:tblPr>
+      <w:tblGrid>
+        <w:gridCol w:w="2123"/>
+        <w:gridCol w:w="2407"/>
+        <w:gridCol w:w="1875"/>
+        <w:gridCol w:w="1725"/>
+        <w:gridCol w:w="1446"/>
+      </w:tblGrid>
       <w:tr>
         <w:tc>
           <w:tcPr>
@@ -5063,7 +5231,13 @@
               <w:rPr>
                 <w:rFonts w:ascii="Times New Roman" w:hAnsi="Times New Roman" w:cs="Times New Roman"/>
               </w:rPr>
-              <w:t>46</w:t>
+              <w:t>4</w:t>
+            </w:r>
+            <w:r>
+              <w:rPr>
+                <w:rFonts w:ascii="Times New Roman" w:hAnsi="Times New Roman" w:cs="Times New Roman"/>
+              </w:rPr>
+              <w:t>7</w:t>
             </w:r>
           </w:p>
         </w:tc>
@@ -5088,7 +5262,15 @@
                 <w:sz w:val="24"/>
                 <w:szCs w:val="24"/>
               </w:rPr>
-              <w:t>248</w:t>
+              <w:t>24</w:t>
+            </w:r>
+            <w:r>
+              <w:rPr>
+                <w:rFonts w:ascii="Times New Roman" w:hAnsi="Times New Roman" w:cs="Times New Roman"/>
+                <w:sz w:val="24"/>
+                <w:szCs w:val="24"/>
+              </w:rPr>
+              <w:t>9</w:t>
             </w:r>
           </w:p>
         </w:tc>
@@ -5185,6 +5367,22 @@
           </w:p>
         </w:tc>
       </w:tr>
+    </w:tbl>
+    <w:p/>
+    <w:tbl>
+      <w:tblPr>
+        <w:tblStyle w:val="TableGrid"/>
+        <w:tblpPr w:leftFromText="180" w:rightFromText="180" w:vertAnchor="text" w:tblpY="72"/>
+        <w:tblW w:w="0" w:type="auto"/>
+        <w:tblLook w:val="04A0"/>
+      </w:tblPr>
+      <w:tblGrid>
+        <w:gridCol w:w="2123"/>
+        <w:gridCol w:w="2407"/>
+        <w:gridCol w:w="1875"/>
+        <w:gridCol w:w="1725"/>
+        <w:gridCol w:w="1446"/>
+      </w:tblGrid>
       <w:tr>
         <w:tc>
           <w:tcPr>
@@ -5400,7 +5598,13 @@
               <w:rPr>
                 <w:rFonts w:ascii="Times New Roman" w:hAnsi="Times New Roman" w:cs="Times New Roman"/>
               </w:rPr>
-              <w:t>50</w:t>
+              <w:t>5</w:t>
+            </w:r>
+            <w:r>
+              <w:rPr>
+                <w:rFonts w:ascii="Times New Roman" w:hAnsi="Times New Roman" w:cs="Times New Roman"/>
+              </w:rPr>
+              <w:t>1</w:t>
             </w:r>
           </w:p>
         </w:tc>
@@ -5479,7 +5683,13 @@
               <w:rPr>
                 <w:rFonts w:ascii="Times New Roman" w:hAnsi="Times New Roman" w:cs="Times New Roman"/>
               </w:rPr>
-              <w:t>46</w:t>
+              <w:t>4</w:t>
+            </w:r>
+            <w:r>
+              <w:rPr>
+                <w:rFonts w:ascii="Times New Roman" w:hAnsi="Times New Roman" w:cs="Times New Roman"/>
+              </w:rPr>
+              <w:t>7</w:t>
             </w:r>
           </w:p>
         </w:tc>
@@ -5499,6 +5709,22 @@
           </w:p>
         </w:tc>
       </w:tr>
+    </w:tbl>
+    <w:p/>
+    <w:tbl>
+      <w:tblPr>
+        <w:tblStyle w:val="TableGrid"/>
+        <w:tblpPr w:leftFromText="180" w:rightFromText="180" w:vertAnchor="text" w:tblpY="72"/>
+        <w:tblW w:w="0" w:type="auto"/>
+        <w:tblLook w:val="04A0"/>
+      </w:tblPr>
+      <w:tblGrid>
+        <w:gridCol w:w="2123"/>
+        <w:gridCol w:w="2407"/>
+        <w:gridCol w:w="1875"/>
+        <w:gridCol w:w="1725"/>
+        <w:gridCol w:w="1446"/>
+      </w:tblGrid>
       <w:tr>
         <w:tc>
           <w:tcPr>
@@ -5703,7 +5929,13 @@
               <w:rPr>
                 <w:rFonts w:ascii="Times New Roman" w:hAnsi="Times New Roman" w:cs="Times New Roman"/>
               </w:rPr>
-              <w:t>46</w:t>
+              <w:t>4</w:t>
+            </w:r>
+            <w:r>
+              <w:rPr>
+                <w:rFonts w:ascii="Times New Roman" w:hAnsi="Times New Roman" w:cs="Times New Roman"/>
+              </w:rPr>
+              <w:t>7</w:t>
             </w:r>
           </w:p>
         </w:tc>
@@ -5728,7 +5960,15 @@
                 <w:sz w:val="24"/>
                 <w:szCs w:val="24"/>
               </w:rPr>
-              <w:t>92</w:t>
+              <w:t>9</w:t>
+            </w:r>
+            <w:r>
+              <w:rPr>
+                <w:rFonts w:ascii="Times New Roman" w:hAnsi="Times New Roman" w:cs="Times New Roman"/>
+                <w:sz w:val="24"/>
+                <w:szCs w:val="24"/>
+              </w:rPr>
+              <w:t>4</w:t>
             </w:r>
           </w:p>
         </w:tc>
@@ -5806,7 +6046,13 @@
               <w:rPr>
                 <w:rFonts w:ascii="Times New Roman" w:hAnsi="Times New Roman" w:cs="Times New Roman"/>
               </w:rPr>
-              <w:t>46</w:t>
+              <w:t>4</w:t>
+            </w:r>
+            <w:r>
+              <w:rPr>
+                <w:rFonts w:ascii="Times New Roman" w:hAnsi="Times New Roman" w:cs="Times New Roman"/>
+              </w:rPr>
+              <w:t>7</w:t>
             </w:r>
           </w:p>
         </w:tc>
@@ -5826,6 +6072,22 @@
           </w:p>
         </w:tc>
       </w:tr>
+    </w:tbl>
+    <w:p/>
+    <w:tbl>
+      <w:tblPr>
+        <w:tblStyle w:val="TableGrid"/>
+        <w:tblpPr w:leftFromText="180" w:rightFromText="180" w:vertAnchor="text" w:tblpY="72"/>
+        <w:tblW w:w="0" w:type="auto"/>
+        <w:tblLook w:val="04A0"/>
+      </w:tblPr>
+      <w:tblGrid>
+        <w:gridCol w:w="2123"/>
+        <w:gridCol w:w="2407"/>
+        <w:gridCol w:w="1875"/>
+        <w:gridCol w:w="1725"/>
+        <w:gridCol w:w="1446"/>
+      </w:tblGrid>
       <w:tr>
         <w:tc>
           <w:tcPr>
@@ -5985,7 +6247,13 @@
               <w:rPr>
                 <w:rFonts w:ascii="Times New Roman" w:hAnsi="Times New Roman" w:cs="Times New Roman"/>
               </w:rPr>
-              <w:t>location</w:t>
+              <w:t>loc</w:t>
+            </w:r>
+            <w:r>
+              <w:rPr>
+                <w:rFonts w:ascii="Times New Roman" w:hAnsi="Times New Roman" w:cs="Times New Roman"/>
+              </w:rPr>
+              <w:t>Name</w:t>
             </w:r>
           </w:p>
         </w:tc>
@@ -6003,7 +6271,13 @@
               <w:rPr>
                 <w:rFonts w:ascii="Times New Roman" w:hAnsi="Times New Roman" w:cs="Times New Roman"/>
               </w:rPr>
-              <w:t>VARCHAR(20)</w:t>
+              <w:t>VARCHAR(45</w:t>
+            </w:r>
+            <w:r>
+              <w:rPr>
+                <w:rFonts w:ascii="Times New Roman" w:hAnsi="Times New Roman" w:cs="Times New Roman"/>
+              </w:rPr>
+              <w:t>)</w:t>
             </w:r>
           </w:p>
         </w:tc>
@@ -6021,7 +6295,7 @@
               <w:rPr>
                 <w:rFonts w:ascii="Times New Roman" w:hAnsi="Times New Roman" w:cs="Times New Roman"/>
               </w:rPr>
-              <w:t>22</w:t>
+              <w:t>47</w:t>
             </w:r>
           </w:p>
         </w:tc>
@@ -6046,7 +6320,15 @@
                 <w:sz w:val="24"/>
                 <w:szCs w:val="24"/>
               </w:rPr>
-              <w:t>224</w:t>
+              <w:t>2</w:t>
+            </w:r>
+            <w:r>
+              <w:rPr>
+                <w:rFonts w:ascii="Times New Roman" w:hAnsi="Times New Roman" w:cs="Times New Roman"/>
+                <w:sz w:val="24"/>
+                <w:szCs w:val="24"/>
+              </w:rPr>
+              <w:t>49</w:t>
             </w:r>
           </w:p>
         </w:tc>
@@ -6083,6 +6365,12 @@
               </w:rPr>
               <w:t>locDesc</w:t>
             </w:r>
+            <w:r>
+              <w:rPr>
+                <w:rFonts w:ascii="Times New Roman" w:hAnsi="Times New Roman" w:cs="Times New Roman"/>
+              </w:rPr>
+              <w:t>reption</w:t>
+            </w:r>
           </w:p>
         </w:tc>
         <w:tc>
@@ -6139,6 +6427,27 @@
           </w:p>
         </w:tc>
       </w:tr>
+    </w:tbl>
+    <w:p>
+      <w:r>
+        <w:br w:type="page"/>
+      </w:r>
+    </w:p>
+    <w:p/>
+    <w:tbl>
+      <w:tblPr>
+        <w:tblStyle w:val="TableGrid"/>
+        <w:tblpPr w:leftFromText="180" w:rightFromText="180" w:vertAnchor="text" w:tblpY="72"/>
+        <w:tblW w:w="0" w:type="auto"/>
+        <w:tblLook w:val="04A0"/>
+      </w:tblPr>
+      <w:tblGrid>
+        <w:gridCol w:w="2123"/>
+        <w:gridCol w:w="2407"/>
+        <w:gridCol w:w="1875"/>
+        <w:gridCol w:w="1725"/>
+        <w:gridCol w:w="1446"/>
+      </w:tblGrid>
       <w:tr>
         <w:tc>
           <w:tcPr>
@@ -6622,6 +6931,22 @@
           </w:p>
         </w:tc>
       </w:tr>
+    </w:tbl>
+    <w:p/>
+    <w:tbl>
+      <w:tblPr>
+        <w:tblStyle w:val="TableGrid"/>
+        <w:tblpPr w:leftFromText="180" w:rightFromText="180" w:vertAnchor="text" w:tblpY="72"/>
+        <w:tblW w:w="0" w:type="auto"/>
+        <w:tblLook w:val="04A0"/>
+      </w:tblPr>
+      <w:tblGrid>
+        <w:gridCol w:w="2123"/>
+        <w:gridCol w:w="2407"/>
+        <w:gridCol w:w="1875"/>
+        <w:gridCol w:w="1725"/>
+        <w:gridCol w:w="1446"/>
+      </w:tblGrid>
       <w:tr>
         <w:tc>
           <w:tcPr>
@@ -6837,7 +7162,13 @@
               <w:rPr>
                 <w:rFonts w:ascii="Times New Roman" w:hAnsi="Times New Roman" w:cs="Times New Roman"/>
               </w:rPr>
-              <w:t>54</w:t>
+              <w:t>5</w:t>
+            </w:r>
+            <w:r>
+              <w:rPr>
+                <w:rFonts w:ascii="Times New Roman" w:hAnsi="Times New Roman" w:cs="Times New Roman"/>
+              </w:rPr>
+              <w:t>5</w:t>
             </w:r>
           </w:p>
         </w:tc>
@@ -6923,7 +7254,13 @@
               <w:rPr>
                 <w:rFonts w:ascii="Times New Roman" w:hAnsi="Times New Roman" w:cs="Times New Roman"/>
               </w:rPr>
-              <w:t>46</w:t>
+              <w:t>4</w:t>
+            </w:r>
+            <w:r>
+              <w:rPr>
+                <w:rFonts w:ascii="Times New Roman" w:hAnsi="Times New Roman" w:cs="Times New Roman"/>
+              </w:rPr>
+              <w:t>7</w:t>
             </w:r>
           </w:p>
         </w:tc>
@@ -7032,6 +7369,22 @@
           </w:p>
         </w:tc>
       </w:tr>
+    </w:tbl>
+    <w:p/>
+    <w:tbl>
+      <w:tblPr>
+        <w:tblStyle w:val="TableGrid"/>
+        <w:tblpPr w:leftFromText="180" w:rightFromText="180" w:vertAnchor="text" w:tblpY="72"/>
+        <w:tblW w:w="0" w:type="auto"/>
+        <w:tblLook w:val="04A0"/>
+      </w:tblPr>
+      <w:tblGrid>
+        <w:gridCol w:w="2123"/>
+        <w:gridCol w:w="2407"/>
+        <w:gridCol w:w="1875"/>
+        <w:gridCol w:w="1725"/>
+        <w:gridCol w:w="1446"/>
+      </w:tblGrid>
       <w:tr>
         <w:tc>
           <w:tcPr>
@@ -7150,6 +7503,7 @@
         <w:tc>
           <w:tcPr>
             <w:tcW w:w="2123" w:type="dxa"/>
+            <w:vMerge w:val="restart"/>
             <w:shd w:val="clear" w:color="auto" w:fill="FFFFFF" w:themeFill="background1"/>
             <w:vAlign w:val="center"/>
           </w:tcPr>
@@ -7200,7 +7554,13 @@
               <w:rPr>
                 <w:rFonts w:ascii="Times New Roman" w:hAnsi="Times New Roman" w:cs="Times New Roman"/>
               </w:rPr>
-              <w:t>shiftReqID</w:t>
+              <w:t>scheduleTemplate</w:t>
+            </w:r>
+            <w:r>
+              <w:rPr>
+                <w:rFonts w:ascii="Times New Roman" w:hAnsi="Times New Roman" w:cs="Times New Roman"/>
+              </w:rPr>
+              <w:t>ID</w:t>
             </w:r>
           </w:p>
         </w:tc>
@@ -7269,6 +7629,7 @@
         <w:tc>
           <w:tcPr>
             <w:tcW w:w="2123" w:type="dxa"/>
+            <w:vMerge/>
             <w:shd w:val="clear" w:color="auto" w:fill="FFFFFF" w:themeFill="background1"/>
             <w:vAlign w:val="center"/>
           </w:tcPr>
@@ -7362,6 +7723,22 @@
           </w:p>
         </w:tc>
       </w:tr>
+    </w:tbl>
+    <w:p/>
+    <w:tbl>
+      <w:tblPr>
+        <w:tblStyle w:val="TableGrid"/>
+        <w:tblpPr w:leftFromText="180" w:rightFromText="180" w:vertAnchor="text" w:tblpY="72"/>
+        <w:tblW w:w="0" w:type="auto"/>
+        <w:tblLook w:val="04A0"/>
+      </w:tblPr>
+      <w:tblGrid>
+        <w:gridCol w:w="2123"/>
+        <w:gridCol w:w="2407"/>
+        <w:gridCol w:w="1875"/>
+        <w:gridCol w:w="1725"/>
+        <w:gridCol w:w="1446"/>
+      </w:tblGrid>
       <w:tr>
         <w:tc>
           <w:tcPr>
@@ -7686,6 +8063,22 @@
           </w:p>
         </w:tc>
       </w:tr>
+    </w:tbl>
+    <w:p/>
+    <w:tbl>
+      <w:tblPr>
+        <w:tblStyle w:val="TableGrid"/>
+        <w:tblpPr w:leftFromText="180" w:rightFromText="180" w:vertAnchor="text" w:tblpY="72"/>
+        <w:tblW w:w="0" w:type="auto"/>
+        <w:tblLook w:val="04A0"/>
+      </w:tblPr>
+      <w:tblGrid>
+        <w:gridCol w:w="2123"/>
+        <w:gridCol w:w="2407"/>
+        <w:gridCol w:w="1875"/>
+        <w:gridCol w:w="1725"/>
+        <w:gridCol w:w="1446"/>
+      </w:tblGrid>
       <w:tr>
         <w:tc>
           <w:tcPr>
@@ -7984,13 +8377,6 @@
         </w:tc>
       </w:tr>
     </w:tbl>
-    <w:p>
-      <w:pPr>
-        <w:rPr>
-          <w:rFonts w:ascii="Times New Roman" w:hAnsi="Times New Roman" w:cs="Times New Roman"/>
-        </w:rPr>
-      </w:pPr>
-    </w:p>
     <w:p>
       <w:pPr>
         <w:rPr>
@@ -8002,12 +8388,6 @@
           <w:szCs w:val="26"/>
         </w:rPr>
       </w:pPr>
-      <w:r>
-        <w:rPr>
-          <w:color w:val="000000" w:themeColor="text1"/>
-        </w:rPr>
-        <w:br w:type="page"/>
-      </w:r>
     </w:p>
     <w:p>
       <w:pPr>
@@ -8020,7 +8400,6 @@
         <w:rPr>
           <w:color w:val="000000" w:themeColor="text1"/>
         </w:rPr>
-        <w:lastRenderedPageBreak/>
         <w:t>Expected Data Size</w:t>
       </w:r>
     </w:p>
@@ -8204,6 +8583,7 @@
         <w:rPr>
           <w:b/>
         </w:rPr>
+        <w:lastRenderedPageBreak/>
         <w:t>WorkingShift</w:t>
       </w:r>
       <w:r>
@@ -8336,7 +8716,13 @@
         <w:t>cted to hold</w:t>
       </w:r>
       <w:r>
-        <w:t xml:space="preserve"> 500, 000.</w:t>
+        <w:t xml:space="preserve"> a maximum of 50 skills per employee</w:t>
+      </w:r>
+      <w:r>
+        <w:t>.</w:t>
+      </w:r>
+      <w:r>
+        <w:t xml:space="preserve"> By the end of the year that would grow to 25000.</w:t>
       </w:r>
     </w:p>
     <w:p>
@@ -8363,7 +8749,7 @@
         <w:t>. Expected to hold</w:t>
       </w:r>
       <w:r>
-        <w:t xml:space="preserve"> 200000.</w:t>
+        <w:t xml:space="preserve"> 3000 since positions will not require more than 15 positions each.</w:t>
       </w:r>
     </w:p>
     <w:p>
@@ -8429,25 +8815,13 @@
         <w:t xml:space="preserve">– </w:t>
       </w:r>
       <w:r>
-        <w:t>An employee is expected to cover 12 shifts in 6 days. So a total of 500 employees is expected to cover</w:t>
-      </w:r>
-      <w:r>
-        <w:rPr>
-          <w:b/>
-        </w:rPr>
-        <w:t xml:space="preserve"> </w:t>
-      </w:r>
-      <w:r>
-        <w:t>36 000</w:t>
-      </w:r>
-      <w:r>
-        <w:t xml:space="preserve"> shifts</w:t>
-      </w:r>
-      <w:r>
-        <w:t xml:space="preserve"> per a week.</w:t>
-      </w:r>
-      <w:r>
-        <w:t xml:space="preserve"> Therefore, the system is expected to store a maximum of 1872000 shifts in the first year.</w:t>
+        <w:t>An employee is expected to cover 12 shifts in 6 days.</w:t>
+      </w:r>
+      <w:r>
+        <w:t xml:space="preserve"> The number is expected to grow to 624 by the end of the year</w:t>
+      </w:r>
+      <w:r>
+        <w:t>.</w:t>
       </w:r>
     </w:p>
     <w:p>
@@ -8471,7 +8845,13 @@
         <w:t xml:space="preserve"> </w:t>
       </w:r>
       <w:r>
-        <w:t>Expected to hold a maximum of 374400000.</w:t>
+        <w:t>Expecte</w:t>
+      </w:r>
+      <w:r>
+        <w:t>d to hold a maximum of 3120 by the end of the year</w:t>
+      </w:r>
+      <w:r>
+        <w:t>.</w:t>
       </w:r>
     </w:p>
     <w:p>
@@ -8501,7 +8881,16 @@
         <w:t xml:space="preserve"> </w:t>
       </w:r>
       <w:r>
-        <w:t>500</w:t>
+        <w:t>Expected to hold</w:t>
+      </w:r>
+      <w:r>
+        <w:rPr>
+          <w:b/>
+        </w:rPr>
+        <w:t xml:space="preserve"> </w:t>
+      </w:r>
+      <w:r>
+        <w:t>52</w:t>
       </w:r>
     </w:p>
     <w:p>
@@ -8733,7 +9122,7 @@
         <w:t xml:space="preserve">Schedule- </w:t>
       </w:r>
       <w:r>
-        <w:t>30056</w:t>
+        <w:t>24752</w:t>
       </w:r>
     </w:p>
     <w:p>
@@ -8781,7 +9170,7 @@
         <w:t xml:space="preserve"> </w:t>
       </w:r>
       <w:r>
-        <w:t>6583</w:t>
+        <w:t>5750000</w:t>
       </w:r>
     </w:p>
     <w:p>
@@ -8811,7 +9200,10 @@
         <w:t xml:space="preserve">  </w:t>
       </w:r>
       <w:r>
-        <w:t>248 000</w:t>
+        <w:t>249</w:t>
+      </w:r>
+      <w:r>
+        <w:t xml:space="preserve"> 000</w:t>
       </w:r>
     </w:p>
     <w:p>
@@ -8835,7 +9227,10 @@
         <w:t xml:space="preserve">- </w:t>
       </w:r>
       <w:r>
-        <w:t>49600</w:t>
+        <w:t>498</w:t>
+      </w:r>
+      <w:r>
+        <w:t>00</w:t>
       </w:r>
     </w:p>
     <w:p>
@@ -8865,19 +9260,7 @@
         <w:t xml:space="preserve"> </w:t>
       </w:r>
       <w:r>
-        <w:t>25</w:t>
-      </w:r>
-      <w:r>
-        <w:t>,</w:t>
-      </w:r>
-      <w:r>
-        <w:t xml:space="preserve"> </w:t>
-      </w:r>
-      <w:r>
-        <w:t xml:space="preserve">000, </w:t>
-      </w:r>
-      <w:r>
-        <w:t>000</w:t>
+        <w:t>1275000</w:t>
       </w:r>
     </w:p>
     <w:p>
@@ -8898,6 +9281,12 @@
         <w:rPr>
           <w:b/>
         </w:rPr>
+        <w:t>l</w:t>
+      </w:r>
+      <w:r>
+        <w:rPr>
+          <w:b/>
+        </w:rPr>
         <w:t>-</w:t>
       </w:r>
       <w:r>
@@ -8913,7 +9302,7 @@
         <w:t xml:space="preserve"> </w:t>
       </w:r>
       <w:r>
-        <w:t>184 00000</w:t>
+        <w:t>282000</w:t>
       </w:r>
     </w:p>
     <w:p>
@@ -8943,7 +9332,7 @@
         <w:t xml:space="preserve"> </w:t>
       </w:r>
       <w:r>
-        <w:t>11200</w:t>
+        <w:t>12450</w:t>
       </w:r>
     </w:p>
     <w:p>
@@ -8973,19 +9362,7 @@
         <w:t xml:space="preserve"> </w:t>
       </w:r>
       <w:r>
-        <w:t>2</w:t>
-      </w:r>
-      <w:r>
-        <w:t xml:space="preserve"> </w:t>
-      </w:r>
-      <w:r>
-        <w:t>620</w:t>
-      </w:r>
-      <w:r>
-        <w:t xml:space="preserve"> </w:t>
-      </w:r>
-      <w:r>
-        <w:t>8000</w:t>
+        <w:t>8736</w:t>
       </w:r>
     </w:p>
     <w:p>
@@ -9009,7 +9386,7 @@
         <w:t xml:space="preserve"> </w:t>
       </w:r>
       <w:r>
-        <w:t>20217600000</w:t>
+        <w:t>171600</w:t>
       </w:r>
     </w:p>
     <w:p>
@@ -9045,7 +9422,10 @@
         <w:t xml:space="preserve"> </w:t>
       </w:r>
       <w:r>
-        <w:t>2000</w:t>
+        <w:t>4</w:t>
+      </w:r>
+      <w:r>
+        <w:t>16</w:t>
       </w:r>
     </w:p>
     <w:p>
@@ -9125,24 +9505,6 @@
       <w:r>
         <w:t>not known yet. This value is to be calculated in the next phase.</w:t>
       </w:r>
-    </w:p>
-    <w:p>
-      <w:pPr>
-        <w:pStyle w:val="ListParagraph"/>
-        <w:rPr>
-          <w:b/>
-        </w:rPr>
-      </w:pPr>
-    </w:p>
-    <w:p>
-      <w:pPr>
-        <w:pStyle w:val="ListParagraph"/>
-      </w:pPr>
-    </w:p>
-    <w:p>
-      <w:pPr>
-        <w:pStyle w:val="ListParagraph"/>
-      </w:pPr>
     </w:p>
     <w:p>
       <w:pPr>
@@ -10696,7 +11058,7 @@
 </file>
 
 <file path=customXml/itemProps1.xml><?xml version="1.0" encoding="utf-8"?>
-<ds:datastoreItem xmlns:ds="http://schemas.openxmlformats.org/officeDocument/2006/customXml" ds:itemID="{85D286F9-B464-4A72-B3B5-A6D836E8E300}">
+<ds:datastoreItem xmlns:ds="http://schemas.openxmlformats.org/officeDocument/2006/customXml" ds:itemID="{AF6E0BF9-1B36-4515-8EEA-277B1B5D5C1B}">
   <ds:schemaRefs>
     <ds:schemaRef ds:uri="http://schemas.openxmlformats.org/officeDocument/2006/bibliography"/>
   </ds:schemaRefs>

</xml_diff>

<commit_message>
Added the 3 month comment.
</commit_message>
<xml_diff>
--- a/Extras/sql/Design Doc(data sizes)v0.1.docx
+++ b/Extras/sql/Design Doc(data sizes)v0.1.docx
@@ -8570,6 +8570,13 @@
       <w:r>
         <w:t xml:space="preserve"> notifications per active employee at any given time. Therefore, the total at any given time would be 25, 000 notifications.</w:t>
       </w:r>
+      <w:r>
+        <w:t xml:space="preserve"> Notifications are </w:t>
+      </w:r>
+      <w:r>
+        <w:lastRenderedPageBreak/>
+        <w:t xml:space="preserve">to be deleted every 3 months. Therefore, by the end of a 3 month period there would be a maximum of  </w:t>
+      </w:r>
     </w:p>
     <w:p>
       <w:pPr>
@@ -8583,7 +8590,6 @@
         <w:rPr>
           <w:b/>
         </w:rPr>
-        <w:lastRenderedPageBreak/>
         <w:t>WorkingShift</w:t>
       </w:r>
       <w:r>
@@ -9170,7 +9176,10 @@
         <w:t xml:space="preserve"> </w:t>
       </w:r>
       <w:r>
-        <w:t>5750000</w:t>
+        <w:t>225</w:t>
+      </w:r>
+      <w:r>
+        <w:t>0000</w:t>
       </w:r>
     </w:p>
     <w:p>
@@ -11058,7 +11067,7 @@
 </file>
 
 <file path=customXml/itemProps1.xml><?xml version="1.0" encoding="utf-8"?>
-<ds:datastoreItem xmlns:ds="http://schemas.openxmlformats.org/officeDocument/2006/customXml" ds:itemID="{AF6E0BF9-1B36-4515-8EEA-277B1B5D5C1B}">
+<ds:datastoreItem xmlns:ds="http://schemas.openxmlformats.org/officeDocument/2006/customXml" ds:itemID="{3CE00E55-EFFA-44E7-9347-4BFC79630341}">
   <ds:schemaRefs>
     <ds:schemaRef ds:uri="http://schemas.openxmlformats.org/officeDocument/2006/bibliography"/>
   </ds:schemaRefs>

</xml_diff>